<commit_message>
Started test designs and specifications
</commit_message>
<xml_diff>
--- a/specs/STD/Partes Incompletas/Daniel Quintini/STD-2-2014-05-15.docx
+++ b/specs/STD/Partes Incompletas/Daniel Quintini/STD-2-2014-05-15.docx
@@ -5156,55 +5156,82 @@
         <w:t xml:space="preserve">as </w:t>
       </w:r>
       <w:r>
-        <w:t>TDS-00-01</w:t>
+        <w:t>TDS-01</w:t>
+      </w:r>
+      <w:r>
+        <w:t>-01</w:t>
       </w:r>
       <w:r>
         <w:t xml:space="preserve">, </w:t>
       </w:r>
       <w:r>
-        <w:t>TDS-01-01</w:t>
+        <w:t>TDS-02</w:t>
+      </w:r>
+      <w:r>
+        <w:t>-01</w:t>
       </w:r>
       <w:r>
         <w:t xml:space="preserve">, </w:t>
       </w:r>
       <w:r>
-        <w:t>TDS-01-02</w:t>
+        <w:t>TDS-02</w:t>
+      </w:r>
+      <w:r>
+        <w:t>-02</w:t>
       </w:r>
       <w:r>
         <w:t xml:space="preserve">, </w:t>
       </w:r>
       <w:r>
-        <w:t>TDS-01-03</w:t>
+        <w:t>TDS-02</w:t>
+      </w:r>
+      <w:r>
+        <w:t>-03</w:t>
       </w:r>
       <w:r>
         <w:t xml:space="preserve">, </w:t>
       </w:r>
       <w:r>
-        <w:t>TDS-01-04</w:t>
+        <w:t>TDS-02</w:t>
+      </w:r>
+      <w:r>
+        <w:t>-04</w:t>
       </w:r>
       <w:r>
         <w:t xml:space="preserve">, </w:t>
       </w:r>
       <w:r>
-        <w:t>TDS-01-05</w:t>
+        <w:t>TDS-02</w:t>
+      </w:r>
+      <w:r>
+        <w:t>-05</w:t>
       </w:r>
       <w:r>
         <w:t xml:space="preserve">, </w:t>
       </w:r>
       <w:r>
-        <w:t>TDS-01-06</w:t>
+        <w:t>TDS-02</w:t>
+      </w:r>
+      <w:r>
+        <w:t>-06</w:t>
       </w:r>
       <w:r>
         <w:t xml:space="preserve">, </w:t>
       </w:r>
       <w:r>
-        <w:t>TDS-00-02</w:t>
+        <w:t>TDS-01</w:t>
+      </w:r>
+      <w:r>
+        <w:t>-02</w:t>
       </w:r>
       <w:r>
         <w:t xml:space="preserve">, </w:t>
       </w:r>
       <w:r>
-        <w:t>TDS-00-03</w:t>
+        <w:t>TDS-01</w:t>
+      </w:r>
+      <w:r>
+        <w:t>-03</w:t>
       </w:r>
       <w:r>
         <w:t>,</w:t>
@@ -5216,7 +5243,10 @@
         <w:t xml:space="preserve">and </w:t>
       </w:r>
       <w:r>
-        <w:t>TDS-01-07</w:t>
+        <w:t>TDS-02</w:t>
+      </w:r>
+      <w:r>
+        <w:t>-07</w:t>
       </w:r>
       <w:r>
         <w:t>.</w:t>
@@ -5347,7 +5377,14 @@
                 <w:b/>
                 <w:bCs/>
               </w:rPr>
-              <w:t>TDS-00-01</w:t>
+              <w:t>TDS-01</w:t>
+            </w:r>
+            <w:r>
+              <w:rPr>
+                <w:b/>
+                <w:bCs/>
+              </w:rPr>
+              <w:t>-01</w:t>
             </w:r>
           </w:p>
         </w:tc>
@@ -5398,7 +5435,14 @@
                 <w:b/>
                 <w:bCs/>
               </w:rPr>
-              <w:t>TDS-00-02</w:t>
+              <w:t>TDS-01</w:t>
+            </w:r>
+            <w:r>
+              <w:rPr>
+                <w:b/>
+                <w:bCs/>
+              </w:rPr>
+              <w:t>-02</w:t>
             </w:r>
           </w:p>
         </w:tc>
@@ -5464,7 +5508,14 @@
                 <w:b/>
                 <w:bCs/>
               </w:rPr>
-              <w:t>TDS-00-03</w:t>
+              <w:t>TDS-01</w:t>
+            </w:r>
+            <w:r>
+              <w:rPr>
+                <w:b/>
+                <w:bCs/>
+              </w:rPr>
+              <w:t>-03</w:t>
             </w:r>
           </w:p>
         </w:tc>
@@ -5506,7 +5557,14 @@
                 <w:b/>
                 <w:bCs/>
               </w:rPr>
-              <w:t>TDS-00-04</w:t>
+              <w:t>TDS-01</w:t>
+            </w:r>
+            <w:r>
+              <w:rPr>
+                <w:b/>
+                <w:bCs/>
+              </w:rPr>
+              <w:t>-04</w:t>
             </w:r>
           </w:p>
         </w:tc>
@@ -5523,7 +5581,31 @@
               <w:t>Portability. Test features</w:t>
             </w:r>
             <w:r>
-              <w:t xml:space="preserve"> TDS-00-01 to TDS-00-03 and TDS-01-01 to TDS-01-07</w:t>
+              <w:t xml:space="preserve"> </w:t>
+            </w:r>
+            <w:r>
+              <w:t>TDS-01</w:t>
+            </w:r>
+            <w:r>
+              <w:t xml:space="preserve">-01 to </w:t>
+            </w:r>
+            <w:r>
+              <w:t>TDS-01</w:t>
+            </w:r>
+            <w:r>
+              <w:t xml:space="preserve">-03 and </w:t>
+            </w:r>
+            <w:r>
+              <w:t>TDS-02</w:t>
+            </w:r>
+            <w:r>
+              <w:t xml:space="preserve">-01 to </w:t>
+            </w:r>
+            <w:r>
+              <w:t>TDS-02</w:t>
+            </w:r>
+            <w:r>
+              <w:t>-07</w:t>
             </w:r>
             <w:r>
               <w:t xml:space="preserve"> in the following Operating Systems: Windows 7, Ubuntu Linux 14, and Mac OS X 10 </w:t>
@@ -5554,7 +5636,14 @@
                 <w:b/>
                 <w:bCs/>
               </w:rPr>
-              <w:t>TDS-01-01</w:t>
+              <w:t>TDS-02</w:t>
+            </w:r>
+            <w:r>
+              <w:rPr>
+                <w:b/>
+                <w:bCs/>
+              </w:rPr>
+              <w:t>-01</w:t>
             </w:r>
           </w:p>
         </w:tc>
@@ -5596,7 +5685,14 @@
                 <w:b/>
                 <w:bCs/>
               </w:rPr>
-              <w:t>TDS-01-02</w:t>
+              <w:t>TDS-02</w:t>
+            </w:r>
+            <w:r>
+              <w:rPr>
+                <w:b/>
+                <w:bCs/>
+              </w:rPr>
+              <w:t>-02</w:t>
             </w:r>
           </w:p>
         </w:tc>
@@ -5641,7 +5737,14 @@
                 <w:b/>
                 <w:bCs/>
               </w:rPr>
-              <w:t>TDS-01-03</w:t>
+              <w:t>TDS-02</w:t>
+            </w:r>
+            <w:r>
+              <w:rPr>
+                <w:b/>
+                <w:bCs/>
+              </w:rPr>
+              <w:t>-03</w:t>
             </w:r>
           </w:p>
         </w:tc>
@@ -5686,7 +5789,14 @@
                 <w:b/>
                 <w:bCs/>
               </w:rPr>
-              <w:t>TDS-01-04</w:t>
+              <w:t>TDS-02</w:t>
+            </w:r>
+            <w:r>
+              <w:rPr>
+                <w:b/>
+                <w:bCs/>
+              </w:rPr>
+              <w:t>-04</w:t>
             </w:r>
           </w:p>
         </w:tc>
@@ -5732,7 +5842,14 @@
                 <w:bCs/>
               </w:rPr>
               <w:lastRenderedPageBreak/>
-              <w:t>TDS-01-05</w:t>
+              <w:t>TDS-02</w:t>
+            </w:r>
+            <w:r>
+              <w:rPr>
+                <w:b/>
+                <w:bCs/>
+              </w:rPr>
+              <w:t>-05</w:t>
             </w:r>
           </w:p>
         </w:tc>
@@ -5774,7 +5891,14 @@
                 <w:b/>
                 <w:bCs/>
               </w:rPr>
-              <w:t>TDS-01-06</w:t>
+              <w:t>TDS-02</w:t>
+            </w:r>
+            <w:r>
+              <w:rPr>
+                <w:b/>
+                <w:bCs/>
+              </w:rPr>
+              <w:t>-06</w:t>
             </w:r>
           </w:p>
         </w:tc>
@@ -5819,7 +5943,14 @@
                 <w:b/>
                 <w:bCs/>
               </w:rPr>
-              <w:t>TDS-01-07</w:t>
+              <w:t>TDS-02</w:t>
+            </w:r>
+            <w:r>
+              <w:rPr>
+                <w:b/>
+                <w:bCs/>
+              </w:rPr>
+              <w:t>-07</w:t>
             </w:r>
           </w:p>
         </w:tc>
@@ -6062,55 +6193,82 @@
         <w:t xml:space="preserve"> </w:t>
       </w:r>
       <w:r>
-        <w:t>TDS-00-01</w:t>
+        <w:t>TDS-01</w:t>
+      </w:r>
+      <w:r>
+        <w:t>-01</w:t>
       </w:r>
       <w:r>
         <w:t xml:space="preserve">, </w:t>
       </w:r>
       <w:r>
-        <w:t>TDS-01-01</w:t>
+        <w:t>TDS-02</w:t>
+      </w:r>
+      <w:r>
+        <w:t>-01</w:t>
       </w:r>
       <w:r>
         <w:t xml:space="preserve">, </w:t>
       </w:r>
       <w:r>
-        <w:t>TDS-01-02</w:t>
+        <w:t>TDS-02</w:t>
+      </w:r>
+      <w:r>
+        <w:t>-02</w:t>
       </w:r>
       <w:r>
         <w:t xml:space="preserve">, </w:t>
       </w:r>
       <w:r>
-        <w:t>TDS-01-03</w:t>
+        <w:t>TDS-02</w:t>
+      </w:r>
+      <w:r>
+        <w:t>-03</w:t>
       </w:r>
       <w:r>
         <w:t xml:space="preserve">, </w:t>
       </w:r>
       <w:r>
-        <w:t>TDS-01-04</w:t>
+        <w:t>TDS-02</w:t>
+      </w:r>
+      <w:r>
+        <w:t>-04</w:t>
       </w:r>
       <w:r>
         <w:t xml:space="preserve">, </w:t>
       </w:r>
       <w:r>
-        <w:t>TDS-01-05</w:t>
+        <w:t>TDS-02</w:t>
+      </w:r>
+      <w:r>
+        <w:t>-05</w:t>
       </w:r>
       <w:r>
         <w:t xml:space="preserve">, </w:t>
       </w:r>
       <w:r>
-        <w:t>TDS-01-06</w:t>
+        <w:t>TDS-02</w:t>
+      </w:r>
+      <w:r>
+        <w:t>-06</w:t>
       </w:r>
       <w:r>
         <w:t xml:space="preserve">, </w:t>
       </w:r>
       <w:r>
-        <w:t>TDS-00-02</w:t>
+        <w:t>TDS-01</w:t>
+      </w:r>
+      <w:r>
+        <w:t>-02</w:t>
       </w:r>
       <w:r>
         <w:t xml:space="preserve">, </w:t>
       </w:r>
       <w:r>
-        <w:t>TDS-00-03</w:t>
+        <w:t>TDS-01</w:t>
+      </w:r>
+      <w:r>
+        <w:t>-03</w:t>
       </w:r>
       <w:r>
         <w:t>,</w:t>
@@ -6119,7 +6277,10 @@
         <w:t xml:space="preserve"> and </w:t>
       </w:r>
       <w:r>
-        <w:t>TDS-01-07</w:t>
+        <w:t>TDS-02</w:t>
+      </w:r>
+      <w:r>
+        <w:t>-07</w:t>
       </w:r>
       <w:r>
         <w:t>.</w:t>
@@ -6170,55 +6331,82 @@
         <w:t xml:space="preserve">Interface testing will cover features specified in section 4 as </w:t>
       </w:r>
       <w:r>
-        <w:t>TDS-00-01</w:t>
+        <w:t>TDS-01</w:t>
+      </w:r>
+      <w:r>
+        <w:t>-01</w:t>
       </w:r>
       <w:r>
         <w:t xml:space="preserve">, </w:t>
       </w:r>
       <w:r>
-        <w:t>TDS-01-01</w:t>
+        <w:t>TDS-02</w:t>
+      </w:r>
+      <w:r>
+        <w:t>-01</w:t>
       </w:r>
       <w:r>
         <w:t xml:space="preserve">, </w:t>
       </w:r>
       <w:r>
-        <w:t>TDS-01-02</w:t>
+        <w:t>TDS-02</w:t>
+      </w:r>
+      <w:r>
+        <w:t>-02</w:t>
       </w:r>
       <w:r>
         <w:t xml:space="preserve">, </w:t>
       </w:r>
       <w:r>
-        <w:t>TDS-01-03</w:t>
+        <w:t>TDS-02</w:t>
+      </w:r>
+      <w:r>
+        <w:t>-03</w:t>
       </w:r>
       <w:r>
         <w:t xml:space="preserve">, </w:t>
       </w:r>
       <w:r>
-        <w:t>TDS-01-04</w:t>
+        <w:t>TDS-02</w:t>
+      </w:r>
+      <w:r>
+        <w:t>-04</w:t>
       </w:r>
       <w:r>
         <w:t xml:space="preserve">, </w:t>
       </w:r>
       <w:r>
-        <w:t>TDS-01-05</w:t>
+        <w:t>TDS-02</w:t>
+      </w:r>
+      <w:r>
+        <w:t>-05</w:t>
       </w:r>
       <w:r>
         <w:t xml:space="preserve">, </w:t>
       </w:r>
       <w:r>
-        <w:t>TDS-01-06</w:t>
+        <w:t>TDS-02</w:t>
+      </w:r>
+      <w:r>
+        <w:t>-06</w:t>
       </w:r>
       <w:r>
         <w:t xml:space="preserve">, </w:t>
       </w:r>
       <w:r>
-        <w:t>TDS-00-02</w:t>
+        <w:t>TDS-01</w:t>
+      </w:r>
+      <w:r>
+        <w:t>-02</w:t>
       </w:r>
       <w:r>
         <w:t xml:space="preserve">, </w:t>
       </w:r>
       <w:r>
-        <w:t>TDS-00-03</w:t>
+        <w:t>TDS-01</w:t>
+      </w:r>
+      <w:r>
+        <w:t>-03</w:t>
       </w:r>
       <w:r>
         <w:t>,</w:t>
@@ -6227,7 +6415,10 @@
         <w:t xml:space="preserve"> and </w:t>
       </w:r>
       <w:r>
-        <w:t>TDS-01-07</w:t>
+        <w:t>TDS-02</w:t>
+      </w:r>
+      <w:r>
+        <w:t>-07</w:t>
       </w:r>
       <w:r>
         <w:t xml:space="preserve">. </w:t>
@@ -6459,7 +6650,10 @@
         <w:t xml:space="preserve"> as described in feature test </w:t>
       </w:r>
       <w:r>
-        <w:t>TDS-00-02</w:t>
+        <w:t>TDS-01</w:t>
+      </w:r>
+      <w:r>
+        <w:t>-02</w:t>
       </w:r>
       <w:r>
         <w:t>.</w:t>
@@ -11009,10 +11203,19 @@
         <w:rPr>
           <w:rFonts w:ascii="Times New Roman" w:hAnsi="Times New Roman"/>
           <w:i w:val="0"/>
-          <w:sz w:val="24"/>
           <w:szCs w:val="24"/>
         </w:rPr>
-        <w:t>System Test Case Specification</w:t>
+        <w:t>TDS-02-XX 2014-05-1</w:t>
+      </w:r>
+      <w:bookmarkStart w:id="48" w:name="_GoBack"/>
+      <w:bookmarkEnd w:id="48"/>
+      <w:r>
+        <w:rPr>
+          <w:rFonts w:ascii="Times New Roman" w:hAnsi="Times New Roman"/>
+          <w:i w:val="0"/>
+          <w:szCs w:val="24"/>
+        </w:rPr>
+        <w:t>6</w:t>
       </w:r>
     </w:p>
     <w:p>
@@ -11075,800 +11278,6 @@
           <w:sz w:val="22"/>
         </w:rPr>
       </w:pPr>
-      <w:r>
-        <w:rPr>
-          <w:rFonts w:ascii="Times New Roman" w:hAnsi="Times New Roman"/>
-          <w:i/>
-        </w:rPr>
-        <w:br w:type="page"/>
-      </w:r>
-    </w:p>
-    <w:p>
-      <w:pPr>
-        <w:pStyle w:val="template"/>
-        <w:spacing w:line="360" w:lineRule="auto"/>
-        <w:jc w:val="center"/>
-        <w:rPr>
-          <w:rFonts w:ascii="Times New Roman" w:hAnsi="Times New Roman"/>
-          <w:b/>
-          <w:i w:val="0"/>
-          <w:sz w:val="36"/>
-          <w:szCs w:val="36"/>
-        </w:rPr>
-      </w:pPr>
-      <w:r>
-        <w:rPr>
-          <w:rFonts w:ascii="Times New Roman" w:hAnsi="Times New Roman"/>
-          <w:b/>
-          <w:i w:val="0"/>
-          <w:sz w:val="36"/>
-          <w:szCs w:val="36"/>
-        </w:rPr>
-        <w:lastRenderedPageBreak/>
-        <w:t>System Test Design Specification</w:t>
-      </w:r>
-    </w:p>
-    <w:p>
-      <w:pPr>
-        <w:pStyle w:val="template"/>
-        <w:numPr>
-          <w:ilvl w:val="0"/>
-          <w:numId w:val="14"/>
-        </w:numPr>
-        <w:spacing w:line="360" w:lineRule="auto"/>
-        <w:outlineLvl w:val="0"/>
-        <w:rPr>
-          <w:rFonts w:ascii="Times New Roman" w:hAnsi="Times New Roman"/>
-          <w:b/>
-          <w:i w:val="0"/>
-          <w:sz w:val="24"/>
-          <w:szCs w:val="24"/>
-        </w:rPr>
-      </w:pPr>
-      <w:r>
-        <w:rPr>
-          <w:rFonts w:ascii="Times New Roman" w:hAnsi="Times New Roman"/>
-          <w:b/>
-          <w:i w:val="0"/>
-          <w:sz w:val="24"/>
-          <w:szCs w:val="24"/>
-        </w:rPr>
-        <w:t>Purpose</w:t>
-      </w:r>
-    </w:p>
-    <w:p>
-      <w:pPr>
-        <w:spacing w:line="360" w:lineRule="auto"/>
-        <w:rPr>
-          <w:rFonts w:ascii="Times New Roman" w:hAnsi="Times New Roman"/>
-          <w:szCs w:val="24"/>
-        </w:rPr>
-      </w:pPr>
-      <w:r>
-        <w:rPr>
-          <w:rFonts w:ascii="Times New Roman" w:hAnsi="Times New Roman"/>
-          <w:szCs w:val="24"/>
-        </w:rPr>
-        <w:t xml:space="preserve">This document describes in more detail than the STD-2-2014-05-15 the process through which some of PlasmaGraph’s tests will be conducted. </w:t>
-      </w:r>
-      <w:r>
-        <w:rPr>
-          <w:rFonts w:ascii="Times New Roman" w:hAnsi="Times New Roman"/>
-          <w:szCs w:val="24"/>
-        </w:rPr>
-        <w:t>It</w:t>
-      </w:r>
-      <w:r>
-        <w:rPr>
-          <w:rFonts w:ascii="Times New Roman" w:hAnsi="Times New Roman"/>
-          <w:szCs w:val="24"/>
-        </w:rPr>
-        <w:t xml:space="preserve"> discusses </w:t>
-      </w:r>
-      <w:r>
-        <w:rPr>
-          <w:rFonts w:ascii="Times New Roman" w:hAnsi="Times New Roman"/>
-          <w:szCs w:val="24"/>
-        </w:rPr>
-        <w:t>the features that are used to create graphs, and identifies the specific details of each operation being tested.</w:t>
-      </w:r>
-    </w:p>
-    <w:p>
-      <w:pPr>
-        <w:pStyle w:val="template"/>
-        <w:numPr>
-          <w:ilvl w:val="0"/>
-          <w:numId w:val="14"/>
-        </w:numPr>
-        <w:spacing w:line="360" w:lineRule="auto"/>
-        <w:outlineLvl w:val="0"/>
-        <w:rPr>
-          <w:rFonts w:ascii="Times New Roman" w:hAnsi="Times New Roman"/>
-          <w:b/>
-          <w:i w:val="0"/>
-          <w:sz w:val="24"/>
-          <w:szCs w:val="24"/>
-        </w:rPr>
-      </w:pPr>
-      <w:r>
-        <w:rPr>
-          <w:rFonts w:ascii="Times New Roman" w:hAnsi="Times New Roman"/>
-          <w:b/>
-          <w:i w:val="0"/>
-          <w:sz w:val="24"/>
-          <w:szCs w:val="24"/>
-        </w:rPr>
-        <w:t>Outline</w:t>
-      </w:r>
-    </w:p>
-    <w:p>
-      <w:pPr>
-        <w:pStyle w:val="template"/>
-        <w:numPr>
-          <w:ilvl w:val="1"/>
-          <w:numId w:val="14"/>
-        </w:numPr>
-        <w:spacing w:line="360" w:lineRule="auto"/>
-        <w:outlineLvl w:val="1"/>
-        <w:rPr>
-          <w:rFonts w:ascii="Times New Roman" w:hAnsi="Times New Roman"/>
-          <w:b/>
-          <w:i w:val="0"/>
-          <w:sz w:val="24"/>
-          <w:szCs w:val="24"/>
-        </w:rPr>
-      </w:pPr>
-      <w:r>
-        <w:rPr>
-          <w:rFonts w:ascii="Times New Roman" w:hAnsi="Times New Roman"/>
-          <w:b/>
-          <w:i w:val="0"/>
-          <w:sz w:val="24"/>
-          <w:szCs w:val="24"/>
-        </w:rPr>
-        <w:t>Test Design Specification Identifier</w:t>
-      </w:r>
-    </w:p>
-    <w:p>
-      <w:pPr>
-        <w:spacing w:line="360" w:lineRule="auto"/>
-        <w:rPr>
-          <w:rFonts w:ascii="Times New Roman" w:hAnsi="Times New Roman"/>
-          <w:szCs w:val="24"/>
-        </w:rPr>
-      </w:pPr>
-      <w:r>
-        <w:rPr>
-          <w:rFonts w:ascii="Times New Roman" w:hAnsi="Times New Roman"/>
-          <w:szCs w:val="24"/>
-        </w:rPr>
-        <w:t>TDS-01-XX</w:t>
-      </w:r>
-      <w:r>
-        <w:rPr>
-          <w:rFonts w:ascii="Times New Roman" w:hAnsi="Times New Roman"/>
-          <w:szCs w:val="24"/>
-        </w:rPr>
-        <w:t xml:space="preserve"> 2014-05-</w:t>
-      </w:r>
-      <w:r>
-        <w:rPr>
-          <w:rFonts w:ascii="Times New Roman" w:hAnsi="Times New Roman"/>
-          <w:szCs w:val="24"/>
-        </w:rPr>
-        <w:t>16</w:t>
-      </w:r>
-    </w:p>
-    <w:p>
-      <w:pPr>
-        <w:pStyle w:val="template"/>
-        <w:numPr>
-          <w:ilvl w:val="1"/>
-          <w:numId w:val="14"/>
-        </w:numPr>
-        <w:spacing w:line="360" w:lineRule="auto"/>
-        <w:outlineLvl w:val="1"/>
-        <w:rPr>
-          <w:rFonts w:ascii="Times New Roman" w:hAnsi="Times New Roman"/>
-          <w:b/>
-          <w:i w:val="0"/>
-          <w:sz w:val="24"/>
-          <w:szCs w:val="24"/>
-        </w:rPr>
-      </w:pPr>
-      <w:r>
-        <w:rPr>
-          <w:rFonts w:ascii="Times New Roman" w:hAnsi="Times New Roman"/>
-          <w:b/>
-          <w:i w:val="0"/>
-          <w:sz w:val="24"/>
-          <w:szCs w:val="24"/>
-        </w:rPr>
-        <w:t>Features to be Tested</w:t>
-      </w:r>
-    </w:p>
-    <w:p>
-      <w:pPr>
-        <w:pStyle w:val="ListParagraph"/>
-        <w:numPr>
-          <w:ilvl w:val="0"/>
-          <w:numId w:val="15"/>
-        </w:numPr>
-        <w:spacing w:line="360" w:lineRule="auto"/>
-        <w:rPr>
-          <w:rFonts w:ascii="Times New Roman" w:hAnsi="Times New Roman"/>
-          <w:szCs w:val="24"/>
-        </w:rPr>
-      </w:pPr>
-      <w:r>
-        <w:rPr>
-          <w:rFonts w:ascii="Times New Roman" w:hAnsi="Times New Roman"/>
-          <w:szCs w:val="24"/>
-        </w:rPr>
-        <w:t xml:space="preserve">Validate Data (FR-02) </w:t>
-      </w:r>
-      <w:r>
-        <w:rPr>
-          <w:rFonts w:ascii="Times New Roman" w:hAnsi="Times New Roman"/>
-          <w:b/>
-          <w:i/>
-          <w:szCs w:val="24"/>
-        </w:rPr>
-        <w:t>[see SRS-3-2014-05-15 section 2.2.1.2]</w:t>
-      </w:r>
-      <w:r>
-        <w:rPr>
-          <w:rFonts w:ascii="Times New Roman" w:hAnsi="Times New Roman"/>
-          <w:szCs w:val="24"/>
-        </w:rPr>
-        <w:t>.</w:t>
-      </w:r>
-    </w:p>
-    <w:p>
-      <w:pPr>
-        <w:pStyle w:val="ListParagraph"/>
-        <w:numPr>
-          <w:ilvl w:val="1"/>
-          <w:numId w:val="15"/>
-        </w:numPr>
-        <w:spacing w:line="360" w:lineRule="auto"/>
-        <w:rPr>
-          <w:rFonts w:ascii="Times New Roman" w:hAnsi="Times New Roman"/>
-          <w:szCs w:val="24"/>
-        </w:rPr>
-      </w:pPr>
-      <w:r>
-        <w:rPr>
-          <w:rFonts w:ascii="Times New Roman" w:hAnsi="Times New Roman"/>
-          <w:szCs w:val="24"/>
-        </w:rPr>
-        <w:t>Remove invalid (X</w:t>
-      </w:r>
-      <w:proofErr w:type="gramStart"/>
-      <w:r>
-        <w:rPr>
-          <w:rFonts w:ascii="Times New Roman" w:hAnsi="Times New Roman"/>
-          <w:szCs w:val="24"/>
-        </w:rPr>
-        <w:t>,Y</w:t>
-      </w:r>
-      <w:proofErr w:type="gramEnd"/>
-      <w:r>
-        <w:rPr>
-          <w:rFonts w:ascii="Times New Roman" w:hAnsi="Times New Roman"/>
-          <w:szCs w:val="24"/>
-        </w:rPr>
-        <w:t>) values.</w:t>
-      </w:r>
-    </w:p>
-    <w:p>
-      <w:pPr>
-        <w:pStyle w:val="ListParagraph"/>
-        <w:numPr>
-          <w:ilvl w:val="1"/>
-          <w:numId w:val="15"/>
-        </w:numPr>
-        <w:spacing w:line="360" w:lineRule="auto"/>
-        <w:rPr>
-          <w:rFonts w:ascii="Times New Roman" w:hAnsi="Times New Roman"/>
-          <w:szCs w:val="24"/>
-        </w:rPr>
-      </w:pPr>
-      <w:r>
-        <w:rPr>
-          <w:rFonts w:ascii="Times New Roman" w:hAnsi="Times New Roman"/>
-          <w:szCs w:val="24"/>
-        </w:rPr>
-        <w:t>Display message telling the user that the data file is invalid.</w:t>
-      </w:r>
-    </w:p>
-    <w:p>
-      <w:pPr>
-        <w:pStyle w:val="ListParagraph"/>
-        <w:numPr>
-          <w:ilvl w:val="0"/>
-          <w:numId w:val="15"/>
-        </w:numPr>
-        <w:spacing w:line="360" w:lineRule="auto"/>
-        <w:rPr>
-          <w:rFonts w:ascii="Times New Roman" w:hAnsi="Times New Roman"/>
-          <w:szCs w:val="24"/>
-        </w:rPr>
-      </w:pPr>
-      <w:r>
-        <w:rPr>
-          <w:rFonts w:ascii="Times New Roman" w:hAnsi="Times New Roman"/>
-          <w:szCs w:val="24"/>
-        </w:rPr>
-        <w:t xml:space="preserve">Choose Graph Options (FR-03) </w:t>
-      </w:r>
-      <w:r>
-        <w:rPr>
-          <w:rFonts w:ascii="Times New Roman" w:hAnsi="Times New Roman"/>
-          <w:b/>
-          <w:i/>
-          <w:szCs w:val="24"/>
-        </w:rPr>
-        <w:t xml:space="preserve">[see SRS-3-2014-05-15 section </w:t>
-      </w:r>
-      <w:r>
-        <w:rPr>
-          <w:rFonts w:ascii="Times New Roman" w:hAnsi="Times New Roman"/>
-          <w:b/>
-          <w:i/>
-          <w:szCs w:val="24"/>
-        </w:rPr>
-        <w:t>2.2.1.3</w:t>
-      </w:r>
-      <w:r>
-        <w:rPr>
-          <w:rFonts w:ascii="Times New Roman" w:hAnsi="Times New Roman"/>
-          <w:b/>
-          <w:i/>
-          <w:szCs w:val="24"/>
-        </w:rPr>
-        <w:t>]</w:t>
-      </w:r>
-      <w:r>
-        <w:rPr>
-          <w:rFonts w:ascii="Times New Roman" w:hAnsi="Times New Roman"/>
-          <w:szCs w:val="24"/>
-        </w:rPr>
-        <w:t>.</w:t>
-      </w:r>
-    </w:p>
-    <w:p>
-      <w:pPr>
-        <w:pStyle w:val="ListParagraph"/>
-        <w:numPr>
-          <w:ilvl w:val="1"/>
-          <w:numId w:val="15"/>
-        </w:numPr>
-        <w:spacing w:line="360" w:lineRule="auto"/>
-        <w:rPr>
-          <w:rFonts w:ascii="Times New Roman" w:hAnsi="Times New Roman"/>
-          <w:szCs w:val="24"/>
-        </w:rPr>
-      </w:pPr>
-      <w:r>
-        <w:rPr>
-          <w:rFonts w:ascii="Times New Roman" w:hAnsi="Times New Roman"/>
-          <w:szCs w:val="24"/>
-        </w:rPr>
-        <w:t>Choose the minimal options required for creating a graph.</w:t>
-      </w:r>
-    </w:p>
-    <w:p>
-      <w:pPr>
-        <w:pStyle w:val="ListParagraph"/>
-        <w:numPr>
-          <w:ilvl w:val="1"/>
-          <w:numId w:val="15"/>
-        </w:numPr>
-        <w:spacing w:line="360" w:lineRule="auto"/>
-        <w:rPr>
-          <w:rFonts w:ascii="Times New Roman" w:hAnsi="Times New Roman"/>
-          <w:szCs w:val="24"/>
-        </w:rPr>
-      </w:pPr>
-      <w:r>
-        <w:rPr>
-          <w:rFonts w:ascii="Times New Roman" w:hAnsi="Times New Roman"/>
-          <w:szCs w:val="24"/>
-        </w:rPr>
-        <w:t>Choose more than the minimal options required for creating a graph.</w:t>
-      </w:r>
-    </w:p>
-    <w:p>
-      <w:pPr>
-        <w:pStyle w:val="ListParagraph"/>
-        <w:numPr>
-          <w:ilvl w:val="0"/>
-          <w:numId w:val="15"/>
-        </w:numPr>
-        <w:spacing w:line="360" w:lineRule="auto"/>
-        <w:rPr>
-          <w:rFonts w:ascii="Times New Roman" w:hAnsi="Times New Roman"/>
-          <w:szCs w:val="24"/>
-        </w:rPr>
-      </w:pPr>
-      <w:r>
-        <w:rPr>
-          <w:rFonts w:ascii="Times New Roman" w:hAnsi="Times New Roman"/>
-          <w:szCs w:val="24"/>
-        </w:rPr>
-        <w:t xml:space="preserve">Create Graph (FR-04) </w:t>
-      </w:r>
-      <w:r>
-        <w:rPr>
-          <w:rFonts w:ascii="Times New Roman" w:hAnsi="Times New Roman"/>
-          <w:b/>
-          <w:i/>
-          <w:szCs w:val="24"/>
-        </w:rPr>
-        <w:t xml:space="preserve">[see SRS-3-2014-05-15 section </w:t>
-      </w:r>
-      <w:r>
-        <w:rPr>
-          <w:rFonts w:ascii="Times New Roman" w:hAnsi="Times New Roman"/>
-          <w:b/>
-          <w:i/>
-          <w:szCs w:val="24"/>
-        </w:rPr>
-        <w:t>2.2.1.</w:t>
-      </w:r>
-      <w:r>
-        <w:rPr>
-          <w:rFonts w:ascii="Times New Roman" w:hAnsi="Times New Roman"/>
-          <w:b/>
-          <w:i/>
-          <w:szCs w:val="24"/>
-        </w:rPr>
-        <w:t>4</w:t>
-      </w:r>
-      <w:r>
-        <w:rPr>
-          <w:rFonts w:ascii="Times New Roman" w:hAnsi="Times New Roman"/>
-          <w:b/>
-          <w:i/>
-          <w:szCs w:val="24"/>
-        </w:rPr>
-        <w:t>]</w:t>
-      </w:r>
-      <w:r>
-        <w:rPr>
-          <w:rFonts w:ascii="Times New Roman" w:hAnsi="Times New Roman"/>
-          <w:szCs w:val="24"/>
-        </w:rPr>
-        <w:t>.</w:t>
-      </w:r>
-    </w:p>
-    <w:p>
-      <w:pPr>
-        <w:pStyle w:val="ListParagraph"/>
-        <w:numPr>
-          <w:ilvl w:val="1"/>
-          <w:numId w:val="15"/>
-        </w:numPr>
-        <w:spacing w:line="360" w:lineRule="auto"/>
-        <w:rPr>
-          <w:rFonts w:ascii="Times New Roman" w:hAnsi="Times New Roman"/>
-          <w:szCs w:val="24"/>
-        </w:rPr>
-      </w:pPr>
-      <w:r>
-        <w:rPr>
-          <w:rFonts w:ascii="Times New Roman" w:hAnsi="Times New Roman"/>
-          <w:szCs w:val="24"/>
-        </w:rPr>
-        <w:t>Create a graph using two sets of values.</w:t>
-      </w:r>
-    </w:p>
-    <w:p>
-      <w:pPr>
-        <w:pStyle w:val="ListParagraph"/>
-        <w:numPr>
-          <w:ilvl w:val="1"/>
-          <w:numId w:val="15"/>
-        </w:numPr>
-        <w:spacing w:line="360" w:lineRule="auto"/>
-        <w:rPr>
-          <w:rFonts w:ascii="Times New Roman" w:hAnsi="Times New Roman"/>
-          <w:szCs w:val="24"/>
-        </w:rPr>
-      </w:pPr>
-      <w:r>
-        <w:rPr>
-          <w:rFonts w:ascii="Times New Roman" w:hAnsi="Times New Roman"/>
-          <w:szCs w:val="24"/>
-        </w:rPr>
-        <w:t>Create a graph with a linear interpolation using two sets of values</w:t>
-      </w:r>
-      <w:r>
-        <w:rPr>
-          <w:rFonts w:ascii="Times New Roman" w:hAnsi="Times New Roman"/>
-          <w:szCs w:val="24"/>
-        </w:rPr>
-        <w:t>.</w:t>
-      </w:r>
-    </w:p>
-    <w:p>
-      <w:pPr>
-        <w:pStyle w:val="ListParagraph"/>
-        <w:numPr>
-          <w:ilvl w:val="1"/>
-          <w:numId w:val="15"/>
-        </w:numPr>
-        <w:spacing w:line="360" w:lineRule="auto"/>
-        <w:rPr>
-          <w:rFonts w:ascii="Times New Roman" w:hAnsi="Times New Roman"/>
-          <w:szCs w:val="24"/>
-        </w:rPr>
-      </w:pPr>
-      <w:r>
-        <w:rPr>
-          <w:rFonts w:ascii="Times New Roman" w:hAnsi="Times New Roman"/>
-          <w:szCs w:val="24"/>
-        </w:rPr>
-        <w:t>Create a graph with a quadratic interpolation using two sets of values.</w:t>
-      </w:r>
-    </w:p>
-    <w:p>
-      <w:pPr>
-        <w:pStyle w:val="ListParagraph"/>
-        <w:numPr>
-          <w:ilvl w:val="1"/>
-          <w:numId w:val="15"/>
-        </w:numPr>
-        <w:spacing w:line="360" w:lineRule="auto"/>
-        <w:rPr>
-          <w:rFonts w:ascii="Times New Roman" w:hAnsi="Times New Roman"/>
-          <w:szCs w:val="24"/>
-        </w:rPr>
-      </w:pPr>
-      <w:r>
-        <w:rPr>
-          <w:rFonts w:ascii="Times New Roman" w:hAnsi="Times New Roman"/>
-          <w:szCs w:val="24"/>
-        </w:rPr>
-        <w:t>Create a graph with a spline interpolation using two sets of values.</w:t>
-      </w:r>
-    </w:p>
-    <w:p>
-      <w:pPr>
-        <w:pStyle w:val="ListParagraph"/>
-        <w:numPr>
-          <w:ilvl w:val="1"/>
-          <w:numId w:val="15"/>
-        </w:numPr>
-        <w:spacing w:line="360" w:lineRule="auto"/>
-        <w:rPr>
-          <w:rFonts w:ascii="Times New Roman" w:hAnsi="Times New Roman"/>
-          <w:szCs w:val="24"/>
-        </w:rPr>
-      </w:pPr>
-      <w:r>
-        <w:rPr>
-          <w:rFonts w:ascii="Times New Roman" w:hAnsi="Times New Roman"/>
-          <w:szCs w:val="24"/>
-        </w:rPr>
-        <w:t>Create a graph and identify its outliers.</w:t>
-      </w:r>
-    </w:p>
-    <w:p>
-      <w:pPr>
-        <w:pStyle w:val="ListParagraph"/>
-        <w:numPr>
-          <w:ilvl w:val="1"/>
-          <w:numId w:val="15"/>
-        </w:numPr>
-        <w:spacing w:line="360" w:lineRule="auto"/>
-        <w:rPr>
-          <w:rFonts w:ascii="Times New Roman" w:hAnsi="Times New Roman"/>
-          <w:szCs w:val="24"/>
-        </w:rPr>
-      </w:pPr>
-      <w:r>
-        <w:rPr>
-          <w:rFonts w:ascii="Times New Roman" w:hAnsi="Times New Roman"/>
-          <w:szCs w:val="24"/>
-        </w:rPr>
-        <w:t>Create a graph with any interpolation and determine its confidence level.</w:t>
-      </w:r>
-    </w:p>
-    <w:p>
-      <w:pPr>
-        <w:pStyle w:val="ListParagraph"/>
-        <w:numPr>
-          <w:ilvl w:val="0"/>
-          <w:numId w:val="15"/>
-        </w:numPr>
-        <w:spacing w:line="360" w:lineRule="auto"/>
-        <w:rPr>
-          <w:rFonts w:ascii="Times New Roman" w:hAnsi="Times New Roman"/>
-          <w:szCs w:val="24"/>
-        </w:rPr>
-      </w:pPr>
-      <w:r>
-        <w:rPr>
-          <w:rFonts w:ascii="Times New Roman" w:hAnsi="Times New Roman"/>
-          <w:szCs w:val="24"/>
-        </w:rPr>
-        <w:t xml:space="preserve">Save Graph (FR-05) </w:t>
-      </w:r>
-      <w:r>
-        <w:rPr>
-          <w:rFonts w:ascii="Times New Roman" w:hAnsi="Times New Roman"/>
-          <w:b/>
-          <w:i/>
-          <w:szCs w:val="24"/>
-        </w:rPr>
-        <w:t xml:space="preserve">[see SRS-3-2014-05-15 section </w:t>
-      </w:r>
-      <w:r>
-        <w:rPr>
-          <w:rFonts w:ascii="Times New Roman" w:hAnsi="Times New Roman"/>
-          <w:b/>
-          <w:i/>
-          <w:szCs w:val="24"/>
-        </w:rPr>
-        <w:t>2.2.1.</w:t>
-      </w:r>
-      <w:r>
-        <w:rPr>
-          <w:rFonts w:ascii="Times New Roman" w:hAnsi="Times New Roman"/>
-          <w:b/>
-          <w:i/>
-          <w:szCs w:val="24"/>
-        </w:rPr>
-        <w:t>5</w:t>
-      </w:r>
-      <w:r>
-        <w:rPr>
-          <w:rFonts w:ascii="Times New Roman" w:hAnsi="Times New Roman"/>
-          <w:b/>
-          <w:i/>
-          <w:szCs w:val="24"/>
-        </w:rPr>
-        <w:t>]</w:t>
-      </w:r>
-      <w:r>
-        <w:rPr>
-          <w:rFonts w:ascii="Times New Roman" w:hAnsi="Times New Roman"/>
-          <w:szCs w:val="24"/>
-        </w:rPr>
-        <w:t>.</w:t>
-      </w:r>
-    </w:p>
-    <w:p>
-      <w:pPr>
-        <w:pStyle w:val="ListParagraph"/>
-        <w:numPr>
-          <w:ilvl w:val="1"/>
-          <w:numId w:val="15"/>
-        </w:numPr>
-        <w:spacing w:line="360" w:lineRule="auto"/>
-        <w:rPr>
-          <w:rFonts w:ascii="Times New Roman" w:hAnsi="Times New Roman"/>
-          <w:szCs w:val="24"/>
-        </w:rPr>
-      </w:pPr>
-      <w:r>
-        <w:rPr>
-          <w:rFonts w:ascii="Times New Roman" w:hAnsi="Times New Roman"/>
-          <w:szCs w:val="24"/>
-        </w:rPr>
-        <w:t>Save a graph (in PNG format) in the user’s file system.</w:t>
-      </w:r>
-    </w:p>
-    <w:p>
-      <w:pPr>
-        <w:pStyle w:val="template"/>
-        <w:numPr>
-          <w:ilvl w:val="1"/>
-          <w:numId w:val="14"/>
-        </w:numPr>
-        <w:spacing w:line="360" w:lineRule="auto"/>
-        <w:outlineLvl w:val="1"/>
-        <w:rPr>
-          <w:rFonts w:ascii="Times New Roman" w:hAnsi="Times New Roman"/>
-          <w:b/>
-          <w:i w:val="0"/>
-          <w:sz w:val="24"/>
-          <w:szCs w:val="24"/>
-        </w:rPr>
-      </w:pPr>
-      <w:r>
-        <w:rPr>
-          <w:rFonts w:ascii="Times New Roman" w:hAnsi="Times New Roman"/>
-          <w:b/>
-          <w:i w:val="0"/>
-          <w:sz w:val="24"/>
-          <w:szCs w:val="24"/>
-        </w:rPr>
-        <w:t>Approach Refinements</w:t>
-      </w:r>
-    </w:p>
-    <w:p>
-      <w:pPr>
-        <w:spacing w:line="360" w:lineRule="auto"/>
-        <w:rPr>
-          <w:rFonts w:ascii="Times New Roman" w:hAnsi="Times New Roman"/>
-          <w:szCs w:val="24"/>
-        </w:rPr>
-      </w:pPr>
-      <w:r>
-        <w:rPr>
-          <w:rFonts w:ascii="Times New Roman" w:hAnsi="Times New Roman"/>
-          <w:szCs w:val="24"/>
-        </w:rPr>
-        <w:t>T</w:t>
-      </w:r>
-      <w:r>
-        <w:rPr>
-          <w:rFonts w:ascii="Times New Roman" w:hAnsi="Times New Roman"/>
-          <w:szCs w:val="24"/>
-        </w:rPr>
-        <w:t xml:space="preserve"> </w:t>
-      </w:r>
-      <w:bookmarkStart w:id="48" w:name="_GoBack"/>
-      <w:bookmarkEnd w:id="48"/>
-    </w:p>
-    <w:p>
-      <w:pPr>
-        <w:pStyle w:val="template"/>
-        <w:numPr>
-          <w:ilvl w:val="1"/>
-          <w:numId w:val="14"/>
-        </w:numPr>
-        <w:spacing w:line="360" w:lineRule="auto"/>
-        <w:outlineLvl w:val="1"/>
-        <w:rPr>
-          <w:rFonts w:ascii="Times New Roman" w:hAnsi="Times New Roman"/>
-          <w:b/>
-          <w:i w:val="0"/>
-          <w:sz w:val="24"/>
-          <w:szCs w:val="24"/>
-        </w:rPr>
-      </w:pPr>
-      <w:r>
-        <w:rPr>
-          <w:rFonts w:ascii="Times New Roman" w:hAnsi="Times New Roman"/>
-          <w:b/>
-          <w:i w:val="0"/>
-          <w:sz w:val="24"/>
-          <w:szCs w:val="24"/>
-        </w:rPr>
-        <w:t>Test Identification</w:t>
-      </w:r>
-    </w:p>
-    <w:p>
-      <w:pPr>
-        <w:pStyle w:val="template"/>
-        <w:numPr>
-          <w:ilvl w:val="1"/>
-          <w:numId w:val="14"/>
-        </w:numPr>
-        <w:spacing w:line="360" w:lineRule="auto"/>
-        <w:outlineLvl w:val="1"/>
-        <w:rPr>
-          <w:rFonts w:ascii="Times New Roman" w:hAnsi="Times New Roman"/>
-          <w:b/>
-          <w:i w:val="0"/>
-          <w:sz w:val="24"/>
-          <w:szCs w:val="24"/>
-        </w:rPr>
-      </w:pPr>
-      <w:r>
-        <w:rPr>
-          <w:rFonts w:ascii="Times New Roman" w:hAnsi="Times New Roman"/>
-          <w:b/>
-          <w:i w:val="0"/>
-          <w:sz w:val="24"/>
-          <w:szCs w:val="24"/>
-        </w:rPr>
-        <w:t>Features Pass/Fail Criteria</w:t>
-      </w:r>
     </w:p>
     <w:sectPr>
       <w:headerReference w:type="default" r:id="rId13"/>
@@ -12186,7 +11595,7 @@
       <w:rPr>
         <w:noProof/>
       </w:rPr>
-      <w:t>21</w:t>
+      <w:t>20</w:t>
     </w:r>
     <w:r>
       <w:fldChar w:fldCharType="end"/>
@@ -12487,10 +11896,10 @@
   <w:abstractNum w:abstractNumId="3">
     <w:nsid w:val="06A925E5"/>
     <w:multiLevelType w:val="hybridMultilevel"/>
-    <w:tmpl w:val="3A5C6F40"/>
-    <w:lvl w:ilvl="0" w:tplc="04090019">
+    <w:tmpl w:val="FAEA8A02"/>
+    <w:lvl w:ilvl="0" w:tplc="04090015">
       <w:start w:val="1"/>
-      <w:numFmt w:val="lowerLetter"/>
+      <w:numFmt w:val="upperLetter"/>
       <w:lvlText w:val="%1."/>
       <w:lvlJc w:val="left"/>
       <w:pPr>
@@ -12500,26 +11909,29 @@
         <w:rFonts w:hint="default"/>
       </w:rPr>
     </w:lvl>
-    <w:lvl w:ilvl="1" w:tplc="04090003">
+    <w:lvl w:ilvl="1" w:tplc="04090015">
       <w:start w:val="1"/>
-      <w:numFmt w:val="bullet"/>
-      <w:lvlText w:val="o"/>
+      <w:numFmt w:val="upperLetter"/>
+      <w:lvlText w:val="%2."/>
       <w:lvlJc w:val="left"/>
       <w:pPr>
         <w:ind w:left="1440" w:hanging="360"/>
       </w:pPr>
       <w:rPr>
-        <w:rFonts w:ascii="Courier New" w:hAnsi="Courier New" w:cs="Courier New" w:hint="default"/>
+        <w:rFonts w:hint="default"/>
       </w:rPr>
     </w:lvl>
-    <w:lvl w:ilvl="2" w:tplc="0409001B" w:tentative="1">
+    <w:lvl w:ilvl="2" w:tplc="DE84F3FE">
       <w:start w:val="1"/>
-      <w:numFmt w:val="lowerRoman"/>
+      <w:numFmt w:val="decimal"/>
       <w:lvlText w:val="%3."/>
-      <w:lvlJc w:val="right"/>
-      <w:pPr>
-        <w:ind w:left="2160" w:hanging="180"/>
-      </w:pPr>
+      <w:lvlJc w:val="left"/>
+      <w:pPr>
+        <w:ind w:left="2340" w:hanging="360"/>
+      </w:pPr>
+      <w:rPr>
+        <w:rFonts w:hint="default"/>
+      </w:rPr>
     </w:lvl>
     <w:lvl w:ilvl="3" w:tplc="0409000F" w:tentative="1">
       <w:start w:val="1"/>
@@ -12578,9 +11990,9 @@
   </w:abstractNum>
   <w:abstractNum w:abstractNumId="4">
     <w:nsid w:val="22635619"/>
-    <w:multiLevelType w:val="hybridMultilevel"/>
-    <w:tmpl w:val="9C9CB88E"/>
-    <w:lvl w:ilvl="0" w:tplc="0409000F">
+    <w:multiLevelType w:val="multilevel"/>
+    <w:tmpl w:val="AADC351A"/>
+    <w:lvl w:ilvl="0">
       <w:start w:val="1"/>
       <w:numFmt w:val="decimal"/>
       <w:lvlText w:val="%1."/>
@@ -12592,77 +12004,109 @@
         <w:rFonts w:hint="default"/>
       </w:rPr>
     </w:lvl>
-    <w:lvl w:ilvl="1" w:tplc="04090019" w:tentative="1">
-      <w:start w:val="1"/>
-      <w:numFmt w:val="lowerLetter"/>
-      <w:lvlText w:val="%2."/>
+    <w:lvl w:ilvl="1">
+      <w:start w:val="3"/>
+      <w:numFmt w:val="decimal"/>
+      <w:isLgl/>
+      <w:lvlText w:val="%1.%2"/>
       <w:lvlJc w:val="left"/>
       <w:pPr>
-        <w:ind w:left="1440" w:hanging="360"/>
-      </w:pPr>
+        <w:ind w:left="1080" w:hanging="540"/>
+      </w:pPr>
+      <w:rPr>
+        <w:rFonts w:hint="default"/>
+      </w:rPr>
     </w:lvl>
-    <w:lvl w:ilvl="2" w:tplc="0409001B" w:tentative="1">
-      <w:start w:val="1"/>
-      <w:numFmt w:val="lowerRoman"/>
-      <w:lvlText w:val="%3."/>
-      <w:lvlJc w:val="right"/>
-      <w:pPr>
-        <w:ind w:left="2160" w:hanging="180"/>
-      </w:pPr>
+    <w:lvl w:ilvl="2">
+      <w:start w:val="2"/>
+      <w:numFmt w:val="decimal"/>
+      <w:isLgl/>
+      <w:lvlText w:val="%1.%2.%3"/>
+      <w:lvlJc w:val="left"/>
+      <w:pPr>
+        <w:ind w:left="1440" w:hanging="720"/>
+      </w:pPr>
+      <w:rPr>
+        <w:rFonts w:hint="default"/>
+      </w:rPr>
     </w:lvl>
-    <w:lvl w:ilvl="3" w:tplc="0409000F" w:tentative="1">
+    <w:lvl w:ilvl="3">
       <w:start w:val="1"/>
       <w:numFmt w:val="decimal"/>
-      <w:lvlText w:val="%4."/>
+      <w:isLgl/>
+      <w:lvlText w:val="%1.%2.%3.%4"/>
       <w:lvlJc w:val="left"/>
       <w:pPr>
-        <w:ind w:left="2880" w:hanging="360"/>
-      </w:pPr>
+        <w:ind w:left="1620" w:hanging="720"/>
+      </w:pPr>
+      <w:rPr>
+        <w:rFonts w:hint="default"/>
+      </w:rPr>
     </w:lvl>
-    <w:lvl w:ilvl="4" w:tplc="04090019" w:tentative="1">
-      <w:start w:val="1"/>
-      <w:numFmt w:val="lowerLetter"/>
-      <w:lvlText w:val="%5."/>
-      <w:lvlJc w:val="left"/>
-      <w:pPr>
-        <w:ind w:left="3600" w:hanging="360"/>
-      </w:pPr>
-    </w:lvl>
-    <w:lvl w:ilvl="5" w:tplc="0409001B" w:tentative="1">
-      <w:start w:val="1"/>
-      <w:numFmt w:val="lowerRoman"/>
-      <w:lvlText w:val="%6."/>
-      <w:lvlJc w:val="right"/>
-      <w:pPr>
-        <w:ind w:left="4320" w:hanging="180"/>
-      </w:pPr>
-    </w:lvl>
-    <w:lvl w:ilvl="6" w:tplc="0409000F" w:tentative="1">
+    <w:lvl w:ilvl="4">
       <w:start w:val="1"/>
       <w:numFmt w:val="decimal"/>
-      <w:lvlText w:val="%7."/>
+      <w:isLgl/>
+      <w:lvlText w:val="%1.%2.%3.%4.%5"/>
       <w:lvlJc w:val="left"/>
       <w:pPr>
-        <w:ind w:left="5040" w:hanging="360"/>
-      </w:pPr>
+        <w:ind w:left="2160" w:hanging="1080"/>
+      </w:pPr>
+      <w:rPr>
+        <w:rFonts w:hint="default"/>
+      </w:rPr>
     </w:lvl>
-    <w:lvl w:ilvl="7" w:tplc="04090019" w:tentative="1">
+    <w:lvl w:ilvl="5">
       <w:start w:val="1"/>
-      <w:numFmt w:val="lowerLetter"/>
-      <w:lvlText w:val="%8."/>
+      <w:numFmt w:val="decimal"/>
+      <w:isLgl/>
+      <w:lvlText w:val="%1.%2.%3.%4.%5.%6"/>
       <w:lvlJc w:val="left"/>
       <w:pPr>
-        <w:ind w:left="5760" w:hanging="360"/>
-      </w:pPr>
+        <w:ind w:left="2340" w:hanging="1080"/>
+      </w:pPr>
+      <w:rPr>
+        <w:rFonts w:hint="default"/>
+      </w:rPr>
     </w:lvl>
-    <w:lvl w:ilvl="8" w:tplc="0409001B" w:tentative="1">
+    <w:lvl w:ilvl="6">
       <w:start w:val="1"/>
-      <w:numFmt w:val="lowerRoman"/>
-      <w:lvlText w:val="%9."/>
-      <w:lvlJc w:val="right"/>
-      <w:pPr>
-        <w:ind w:left="6480" w:hanging="180"/>
-      </w:pPr>
+      <w:numFmt w:val="decimal"/>
+      <w:isLgl/>
+      <w:lvlText w:val="%1.%2.%3.%4.%5.%6.%7"/>
+      <w:lvlJc w:val="left"/>
+      <w:pPr>
+        <w:ind w:left="2880" w:hanging="1440"/>
+      </w:pPr>
+      <w:rPr>
+        <w:rFonts w:hint="default"/>
+      </w:rPr>
+    </w:lvl>
+    <w:lvl w:ilvl="7">
+      <w:start w:val="1"/>
+      <w:numFmt w:val="decimal"/>
+      <w:isLgl/>
+      <w:lvlText w:val="%1.%2.%3.%4.%5.%6.%7.%8"/>
+      <w:lvlJc w:val="left"/>
+      <w:pPr>
+        <w:ind w:left="3060" w:hanging="1440"/>
+      </w:pPr>
+      <w:rPr>
+        <w:rFonts w:hint="default"/>
+      </w:rPr>
+    </w:lvl>
+    <w:lvl w:ilvl="8">
+      <w:start w:val="1"/>
+      <w:numFmt w:val="decimal"/>
+      <w:isLgl/>
+      <w:lvlText w:val="%1.%2.%3.%4.%5.%6.%7.%8.%9"/>
+      <w:lvlJc w:val="left"/>
+      <w:pPr>
+        <w:ind w:left="3600" w:hanging="1800"/>
+      </w:pPr>
+      <w:rPr>
+        <w:rFonts w:hint="default"/>
+      </w:rPr>
     </w:lvl>
   </w:abstractNum>
   <w:abstractNum w:abstractNumId="5">
@@ -12871,7 +12315,7 @@
         <w:rFonts w:ascii="Courier New" w:hAnsi="Courier New" w:cs="Courier New" w:hint="default"/>
       </w:rPr>
     </w:lvl>
-    <w:lvl w:ilvl="2" w:tplc="04090005" w:tentative="1">
+    <w:lvl w:ilvl="2" w:tplc="04090005">
       <w:start w:val="1"/>
       <w:numFmt w:val="bullet"/>
       <w:lvlText w:val=""/>
@@ -12957,6 +12401,126 @@
     </w:lvl>
   </w:abstractNum>
   <w:abstractNum w:abstractNumId="8">
+    <w:nsid w:val="4C440797"/>
+    <w:multiLevelType w:val="multilevel"/>
+    <w:tmpl w:val="2230EF3C"/>
+    <w:lvl w:ilvl="0">
+      <w:start w:val="2"/>
+      <w:numFmt w:val="decimal"/>
+      <w:lvlText w:val="%1."/>
+      <w:lvlJc w:val="left"/>
+      <w:pPr>
+        <w:ind w:left="720" w:hanging="360"/>
+      </w:pPr>
+      <w:rPr>
+        <w:rFonts w:hint="default"/>
+      </w:rPr>
+    </w:lvl>
+    <w:lvl w:ilvl="1">
+      <w:start w:val="3"/>
+      <w:numFmt w:val="decimal"/>
+      <w:isLgl/>
+      <w:lvlText w:val="%1.%2"/>
+      <w:lvlJc w:val="left"/>
+      <w:pPr>
+        <w:ind w:left="1080" w:hanging="360"/>
+      </w:pPr>
+      <w:rPr>
+        <w:rFonts w:hint="default"/>
+      </w:rPr>
+    </w:lvl>
+    <w:lvl w:ilvl="2">
+      <w:start w:val="2"/>
+      <w:numFmt w:val="decimal"/>
+      <w:lvlText w:val="%3.3.1"/>
+      <w:lvlJc w:val="left"/>
+      <w:pPr>
+        <w:ind w:left="1800" w:hanging="720"/>
+      </w:pPr>
+      <w:rPr>
+        <w:rFonts w:hint="default"/>
+      </w:rPr>
+    </w:lvl>
+    <w:lvl w:ilvl="3">
+      <w:start w:val="1"/>
+      <w:numFmt w:val="decimal"/>
+      <w:isLgl/>
+      <w:lvlText w:val="%1.%2.%3.%4"/>
+      <w:lvlJc w:val="left"/>
+      <w:pPr>
+        <w:ind w:left="2160" w:hanging="720"/>
+      </w:pPr>
+      <w:rPr>
+        <w:rFonts w:hint="default"/>
+      </w:rPr>
+    </w:lvl>
+    <w:lvl w:ilvl="4">
+      <w:start w:val="1"/>
+      <w:numFmt w:val="decimal"/>
+      <w:isLgl/>
+      <w:lvlText w:val="%1.%2.%3.%4.%5"/>
+      <w:lvlJc w:val="left"/>
+      <w:pPr>
+        <w:ind w:left="2880" w:hanging="1080"/>
+      </w:pPr>
+      <w:rPr>
+        <w:rFonts w:hint="default"/>
+      </w:rPr>
+    </w:lvl>
+    <w:lvl w:ilvl="5">
+      <w:start w:val="1"/>
+      <w:numFmt w:val="decimal"/>
+      <w:isLgl/>
+      <w:lvlText w:val="%1.%2.%3.%4.%5.%6"/>
+      <w:lvlJc w:val="left"/>
+      <w:pPr>
+        <w:ind w:left="3240" w:hanging="1080"/>
+      </w:pPr>
+      <w:rPr>
+        <w:rFonts w:hint="default"/>
+      </w:rPr>
+    </w:lvl>
+    <w:lvl w:ilvl="6">
+      <w:start w:val="1"/>
+      <w:numFmt w:val="decimal"/>
+      <w:isLgl/>
+      <w:lvlText w:val="%1.%2.%3.%4.%5.%6.%7"/>
+      <w:lvlJc w:val="left"/>
+      <w:pPr>
+        <w:ind w:left="3960" w:hanging="1440"/>
+      </w:pPr>
+      <w:rPr>
+        <w:rFonts w:hint="default"/>
+      </w:rPr>
+    </w:lvl>
+    <w:lvl w:ilvl="7">
+      <w:start w:val="1"/>
+      <w:numFmt w:val="decimal"/>
+      <w:isLgl/>
+      <w:lvlText w:val="%1.%2.%3.%4.%5.%6.%7.%8"/>
+      <w:lvlJc w:val="left"/>
+      <w:pPr>
+        <w:ind w:left="4320" w:hanging="1440"/>
+      </w:pPr>
+      <w:rPr>
+        <w:rFonts w:hint="default"/>
+      </w:rPr>
+    </w:lvl>
+    <w:lvl w:ilvl="8">
+      <w:start w:val="1"/>
+      <w:numFmt w:val="decimal"/>
+      <w:isLgl/>
+      <w:lvlText w:val="%1.%2.%3.%4.%5.%6.%7.%8.%9"/>
+      <w:lvlJc w:val="left"/>
+      <w:pPr>
+        <w:ind w:left="5040" w:hanging="1800"/>
+      </w:pPr>
+      <w:rPr>
+        <w:rFonts w:hint="default"/>
+      </w:rPr>
+    </w:lvl>
+  </w:abstractNum>
+  <w:abstractNum w:abstractNumId="9">
     <w:nsid w:val="4E804E78"/>
     <w:multiLevelType w:val="hybridMultilevel"/>
     <w:tmpl w:val="30F8E784"/>
@@ -13045,7 +12609,7 @@
       </w:pPr>
     </w:lvl>
   </w:abstractNum>
-  <w:abstractNum w:abstractNumId="9">
+  <w:abstractNum w:abstractNumId="10">
     <w:nsid w:val="50DD791E"/>
     <w:multiLevelType w:val="hybridMultilevel"/>
     <w:tmpl w:val="7A20ACFA"/>
@@ -13158,7 +12722,7 @@
       </w:rPr>
     </w:lvl>
   </w:abstractNum>
-  <w:abstractNum w:abstractNumId="10">
+  <w:abstractNum w:abstractNumId="11">
     <w:nsid w:val="59264EEE"/>
     <w:multiLevelType w:val="hybridMultilevel"/>
     <w:tmpl w:val="97783C92"/>
@@ -13271,10 +12835,10 @@
       </w:rPr>
     </w:lvl>
   </w:abstractNum>
-  <w:abstractNum w:abstractNumId="11">
+  <w:abstractNum w:abstractNumId="12">
     <w:nsid w:val="59393337"/>
     <w:multiLevelType w:val="multilevel"/>
-    <w:tmpl w:val="A9F82298"/>
+    <w:tmpl w:val="AE268190"/>
     <w:lvl w:ilvl="0">
       <w:start w:val="1"/>
       <w:numFmt w:val="decimal"/>
@@ -13302,9 +12866,8 @@
     </w:lvl>
     <w:lvl w:ilvl="2">
       <w:start w:val="1"/>
-      <w:numFmt w:val="decimalZero"/>
-      <w:isLgl/>
-      <w:lvlText w:val="%1.%2.%3"/>
+      <w:numFmt w:val="decimal"/>
+      <w:lvlText w:val="%3.3.1"/>
       <w:lvlJc w:val="left"/>
       <w:pPr>
         <w:ind w:left="1800" w:hanging="720"/>
@@ -13392,7 +12955,7 @@
       </w:rPr>
     </w:lvl>
   </w:abstractNum>
-  <w:abstractNum w:abstractNumId="12">
+  <w:abstractNum w:abstractNumId="13">
     <w:nsid w:val="6CE135D2"/>
     <w:multiLevelType w:val="hybridMultilevel"/>
     <w:tmpl w:val="A7CA646C"/>
@@ -13481,7 +13044,7 @@
       </w:pPr>
     </w:lvl>
   </w:abstractNum>
-  <w:abstractNum w:abstractNumId="13">
+  <w:abstractNum w:abstractNumId="14">
     <w:nsid w:val="78A701B8"/>
     <w:multiLevelType w:val="hybridMultilevel"/>
     <w:tmpl w:val="B70CCB46"/>
@@ -13570,7 +13133,7 @@
       </w:pPr>
     </w:lvl>
   </w:abstractNum>
-  <w:abstractNum w:abstractNumId="14">
+  <w:abstractNum w:abstractNumId="15">
     <w:nsid w:val="79075A13"/>
     <w:multiLevelType w:val="hybridMultilevel"/>
     <w:tmpl w:val="F2B0EB26"/>
@@ -13663,7 +13226,7 @@
     <w:abstractNumId w:val="0"/>
   </w:num>
   <w:num w:numId="2">
-    <w:abstractNumId w:val="9"/>
+    <w:abstractNumId w:val="10"/>
   </w:num>
   <w:num w:numId="3">
     <w:abstractNumId w:val="2"/>
@@ -13675,13 +13238,13 @@
     <w:abstractNumId w:val="4"/>
   </w:num>
   <w:num w:numId="6">
-    <w:abstractNumId w:val="12"/>
+    <w:abstractNumId w:val="13"/>
   </w:num>
   <w:num w:numId="7">
     <w:abstractNumId w:val="1"/>
   </w:num>
   <w:num w:numId="8">
-    <w:abstractNumId w:val="14"/>
+    <w:abstractNumId w:val="15"/>
   </w:num>
   <w:num w:numId="9">
     <w:abstractNumId w:val="6"/>
@@ -13690,19 +13253,22 @@
     <w:abstractNumId w:val="7"/>
   </w:num>
   <w:num w:numId="11">
-    <w:abstractNumId w:val="13"/>
+    <w:abstractNumId w:val="14"/>
   </w:num>
   <w:num w:numId="12">
-    <w:abstractNumId w:val="8"/>
+    <w:abstractNumId w:val="9"/>
   </w:num>
   <w:num w:numId="13">
-    <w:abstractNumId w:val="10"/>
+    <w:abstractNumId w:val="11"/>
   </w:num>
   <w:num w:numId="14">
-    <w:abstractNumId w:val="11"/>
+    <w:abstractNumId w:val="12"/>
   </w:num>
   <w:num w:numId="15">
     <w:abstractNumId w:val="3"/>
+  </w:num>
+  <w:num w:numId="16">
+    <w:abstractNumId w:val="8"/>
   </w:num>
 </w:numbering>
 </file>
@@ -15125,6 +14691,128 @@
       <w:contextualSpacing/>
     </w:pPr>
   </w:style>
+  <w:style w:type="table" w:styleId="MediumGrid2-Accent1">
+    <w:name w:val="Medium Grid 2 Accent 1"/>
+    <w:basedOn w:val="TableNormal"/>
+    <w:uiPriority w:val="68"/>
+    <w:rsid w:val="00EA2A4E"/>
+    <w:rPr>
+      <w:rFonts w:asciiTheme="majorHAnsi" w:eastAsiaTheme="majorEastAsia" w:hAnsiTheme="majorHAnsi" w:cstheme="majorBidi"/>
+      <w:color w:val="000000" w:themeColor="text1"/>
+    </w:rPr>
+    <w:tblPr>
+      <w:tblStyleRowBandSize w:val="1"/>
+      <w:tblStyleColBandSize w:val="1"/>
+      <w:tblInd w:w="0" w:type="dxa"/>
+      <w:tblBorders>
+        <w:top w:val="single" w:sz="8" w:space="0" w:color="4F81BD" w:themeColor="accent1"/>
+        <w:left w:val="single" w:sz="8" w:space="0" w:color="4F81BD" w:themeColor="accent1"/>
+        <w:bottom w:val="single" w:sz="8" w:space="0" w:color="4F81BD" w:themeColor="accent1"/>
+        <w:right w:val="single" w:sz="8" w:space="0" w:color="4F81BD" w:themeColor="accent1"/>
+        <w:insideH w:val="single" w:sz="8" w:space="0" w:color="4F81BD" w:themeColor="accent1"/>
+        <w:insideV w:val="single" w:sz="8" w:space="0" w:color="4F81BD" w:themeColor="accent1"/>
+      </w:tblBorders>
+      <w:tblCellMar>
+        <w:top w:w="0" w:type="dxa"/>
+        <w:left w:w="108" w:type="dxa"/>
+        <w:bottom w:w="0" w:type="dxa"/>
+        <w:right w:w="108" w:type="dxa"/>
+      </w:tblCellMar>
+    </w:tblPr>
+    <w:tcPr>
+      <w:shd w:val="clear" w:color="auto" w:fill="D3DFEE" w:themeFill="accent1" w:themeFillTint="3F"/>
+    </w:tcPr>
+    <w:tblStylePr w:type="firstRow">
+      <w:rPr>
+        <w:b/>
+        <w:bCs/>
+        <w:color w:val="000000" w:themeColor="text1"/>
+      </w:rPr>
+      <w:tblPr/>
+      <w:tcPr>
+        <w:shd w:val="clear" w:color="auto" w:fill="EDF2F8" w:themeFill="accent1" w:themeFillTint="19"/>
+      </w:tcPr>
+    </w:tblStylePr>
+    <w:tblStylePr w:type="lastRow">
+      <w:rPr>
+        <w:b/>
+        <w:bCs/>
+        <w:color w:val="000000" w:themeColor="text1"/>
+      </w:rPr>
+      <w:tblPr/>
+      <w:tcPr>
+        <w:tcBorders>
+          <w:top w:val="single" w:sz="12" w:space="0" w:color="000000" w:themeColor="text1"/>
+          <w:left w:val="nil"/>
+          <w:bottom w:val="nil"/>
+          <w:right w:val="nil"/>
+          <w:insideH w:val="nil"/>
+          <w:insideV w:val="nil"/>
+        </w:tcBorders>
+        <w:shd w:val="clear" w:color="auto" w:fill="FFFFFF" w:themeFill="background1"/>
+      </w:tcPr>
+    </w:tblStylePr>
+    <w:tblStylePr w:type="firstCol">
+      <w:rPr>
+        <w:b/>
+        <w:bCs/>
+        <w:color w:val="000000" w:themeColor="text1"/>
+      </w:rPr>
+      <w:tblPr/>
+      <w:tcPr>
+        <w:tcBorders>
+          <w:top w:val="nil"/>
+          <w:left w:val="nil"/>
+          <w:bottom w:val="nil"/>
+          <w:right w:val="nil"/>
+          <w:insideH w:val="nil"/>
+          <w:insideV w:val="nil"/>
+        </w:tcBorders>
+        <w:shd w:val="clear" w:color="auto" w:fill="FFFFFF" w:themeFill="background1"/>
+      </w:tcPr>
+    </w:tblStylePr>
+    <w:tblStylePr w:type="lastCol">
+      <w:rPr>
+        <w:b w:val="0"/>
+        <w:bCs w:val="0"/>
+        <w:color w:val="000000" w:themeColor="text1"/>
+      </w:rPr>
+      <w:tblPr/>
+      <w:tcPr>
+        <w:tcBorders>
+          <w:top w:val="nil"/>
+          <w:left w:val="nil"/>
+          <w:bottom w:val="nil"/>
+          <w:right w:val="nil"/>
+          <w:insideH w:val="nil"/>
+          <w:insideV w:val="nil"/>
+        </w:tcBorders>
+        <w:shd w:val="clear" w:color="auto" w:fill="DBE5F1" w:themeFill="accent1" w:themeFillTint="33"/>
+      </w:tcPr>
+    </w:tblStylePr>
+    <w:tblStylePr w:type="band1Vert">
+      <w:tblPr/>
+      <w:tcPr>
+        <w:shd w:val="clear" w:color="auto" w:fill="A7BFDE" w:themeFill="accent1" w:themeFillTint="7F"/>
+      </w:tcPr>
+    </w:tblStylePr>
+    <w:tblStylePr w:type="band1Horz">
+      <w:tblPr/>
+      <w:tcPr>
+        <w:tcBorders>
+          <w:insideH w:val="single" w:sz="6" w:space="0" w:color="4F81BD" w:themeColor="accent1"/>
+          <w:insideV w:val="single" w:sz="6" w:space="0" w:color="4F81BD" w:themeColor="accent1"/>
+        </w:tcBorders>
+        <w:shd w:val="clear" w:color="auto" w:fill="A7BFDE" w:themeFill="accent1" w:themeFillTint="7F"/>
+      </w:tcPr>
+    </w:tblStylePr>
+    <w:tblStylePr w:type="nwCell">
+      <w:tblPr/>
+      <w:tcPr>
+        <w:shd w:val="clear" w:color="auto" w:fill="FFFFFF" w:themeFill="background1"/>
+      </w:tcPr>
+    </w:tblStylePr>
+  </w:style>
 </w:styles>
 </file>
 
@@ -16546,6 +16234,128 @@
       <w:contextualSpacing/>
     </w:pPr>
   </w:style>
+  <w:style w:type="table" w:styleId="MediumGrid2-Accent1">
+    <w:name w:val="Medium Grid 2 Accent 1"/>
+    <w:basedOn w:val="TableNormal"/>
+    <w:uiPriority w:val="68"/>
+    <w:rsid w:val="00EA2A4E"/>
+    <w:rPr>
+      <w:rFonts w:asciiTheme="majorHAnsi" w:eastAsiaTheme="majorEastAsia" w:hAnsiTheme="majorHAnsi" w:cstheme="majorBidi"/>
+      <w:color w:val="000000" w:themeColor="text1"/>
+    </w:rPr>
+    <w:tblPr>
+      <w:tblStyleRowBandSize w:val="1"/>
+      <w:tblStyleColBandSize w:val="1"/>
+      <w:tblInd w:w="0" w:type="dxa"/>
+      <w:tblBorders>
+        <w:top w:val="single" w:sz="8" w:space="0" w:color="4F81BD" w:themeColor="accent1"/>
+        <w:left w:val="single" w:sz="8" w:space="0" w:color="4F81BD" w:themeColor="accent1"/>
+        <w:bottom w:val="single" w:sz="8" w:space="0" w:color="4F81BD" w:themeColor="accent1"/>
+        <w:right w:val="single" w:sz="8" w:space="0" w:color="4F81BD" w:themeColor="accent1"/>
+        <w:insideH w:val="single" w:sz="8" w:space="0" w:color="4F81BD" w:themeColor="accent1"/>
+        <w:insideV w:val="single" w:sz="8" w:space="0" w:color="4F81BD" w:themeColor="accent1"/>
+      </w:tblBorders>
+      <w:tblCellMar>
+        <w:top w:w="0" w:type="dxa"/>
+        <w:left w:w="108" w:type="dxa"/>
+        <w:bottom w:w="0" w:type="dxa"/>
+        <w:right w:w="108" w:type="dxa"/>
+      </w:tblCellMar>
+    </w:tblPr>
+    <w:tcPr>
+      <w:shd w:val="clear" w:color="auto" w:fill="D3DFEE" w:themeFill="accent1" w:themeFillTint="3F"/>
+    </w:tcPr>
+    <w:tblStylePr w:type="firstRow">
+      <w:rPr>
+        <w:b/>
+        <w:bCs/>
+        <w:color w:val="000000" w:themeColor="text1"/>
+      </w:rPr>
+      <w:tblPr/>
+      <w:tcPr>
+        <w:shd w:val="clear" w:color="auto" w:fill="EDF2F8" w:themeFill="accent1" w:themeFillTint="19"/>
+      </w:tcPr>
+    </w:tblStylePr>
+    <w:tblStylePr w:type="lastRow">
+      <w:rPr>
+        <w:b/>
+        <w:bCs/>
+        <w:color w:val="000000" w:themeColor="text1"/>
+      </w:rPr>
+      <w:tblPr/>
+      <w:tcPr>
+        <w:tcBorders>
+          <w:top w:val="single" w:sz="12" w:space="0" w:color="000000" w:themeColor="text1"/>
+          <w:left w:val="nil"/>
+          <w:bottom w:val="nil"/>
+          <w:right w:val="nil"/>
+          <w:insideH w:val="nil"/>
+          <w:insideV w:val="nil"/>
+        </w:tcBorders>
+        <w:shd w:val="clear" w:color="auto" w:fill="FFFFFF" w:themeFill="background1"/>
+      </w:tcPr>
+    </w:tblStylePr>
+    <w:tblStylePr w:type="firstCol">
+      <w:rPr>
+        <w:b/>
+        <w:bCs/>
+        <w:color w:val="000000" w:themeColor="text1"/>
+      </w:rPr>
+      <w:tblPr/>
+      <w:tcPr>
+        <w:tcBorders>
+          <w:top w:val="nil"/>
+          <w:left w:val="nil"/>
+          <w:bottom w:val="nil"/>
+          <w:right w:val="nil"/>
+          <w:insideH w:val="nil"/>
+          <w:insideV w:val="nil"/>
+        </w:tcBorders>
+        <w:shd w:val="clear" w:color="auto" w:fill="FFFFFF" w:themeFill="background1"/>
+      </w:tcPr>
+    </w:tblStylePr>
+    <w:tblStylePr w:type="lastCol">
+      <w:rPr>
+        <w:b w:val="0"/>
+        <w:bCs w:val="0"/>
+        <w:color w:val="000000" w:themeColor="text1"/>
+      </w:rPr>
+      <w:tblPr/>
+      <w:tcPr>
+        <w:tcBorders>
+          <w:top w:val="nil"/>
+          <w:left w:val="nil"/>
+          <w:bottom w:val="nil"/>
+          <w:right w:val="nil"/>
+          <w:insideH w:val="nil"/>
+          <w:insideV w:val="nil"/>
+        </w:tcBorders>
+        <w:shd w:val="clear" w:color="auto" w:fill="DBE5F1" w:themeFill="accent1" w:themeFillTint="33"/>
+      </w:tcPr>
+    </w:tblStylePr>
+    <w:tblStylePr w:type="band1Vert">
+      <w:tblPr/>
+      <w:tcPr>
+        <w:shd w:val="clear" w:color="auto" w:fill="A7BFDE" w:themeFill="accent1" w:themeFillTint="7F"/>
+      </w:tcPr>
+    </w:tblStylePr>
+    <w:tblStylePr w:type="band1Horz">
+      <w:tblPr/>
+      <w:tcPr>
+        <w:tcBorders>
+          <w:insideH w:val="single" w:sz="6" w:space="0" w:color="4F81BD" w:themeColor="accent1"/>
+          <w:insideV w:val="single" w:sz="6" w:space="0" w:color="4F81BD" w:themeColor="accent1"/>
+        </w:tcBorders>
+        <w:shd w:val="clear" w:color="auto" w:fill="A7BFDE" w:themeFill="accent1" w:themeFillTint="7F"/>
+      </w:tcPr>
+    </w:tblStylePr>
+    <w:tblStylePr w:type="nwCell">
+      <w:tblPr/>
+      <w:tcPr>
+        <w:shd w:val="clear" w:color="auto" w:fill="FFFFFF" w:themeFill="background1"/>
+      </w:tcPr>
+    </w:tblStylePr>
+  </w:style>
 </w:styles>
 </file>
 
@@ -16839,7 +16649,7 @@
 </file>
 
 <file path=customXml/itemProps1.xml><?xml version="1.0" encoding="utf-8"?>
-<ds:datastoreItem xmlns:ds="http://schemas.openxmlformats.org/officeDocument/2006/customXml" ds:itemID="{13C7E1A1-B652-413F-ACB5-3DBABE66DECE}">
+<ds:datastoreItem xmlns:ds="http://schemas.openxmlformats.org/officeDocument/2006/customXml" ds:itemID="{7F77F76B-A0F8-4397-9B3F-8806472868C3}">
   <ds:schemaRefs>
     <ds:schemaRef ds:uri="http://schemas.openxmlformats.org/officeDocument/2006/bibliography"/>
   </ds:schemaRefs>

</xml_diff>

<commit_message>
Added package testing documentation
</commit_message>
<xml_diff>
--- a/specs/STD/Partes Incompletas/Daniel Quintini/STD-2-2014-05-15.docx
+++ b/specs/STD/Partes Incompletas/Daniel Quintini/STD-2-2014-05-15.docx
@@ -44,7 +44,7 @@
           <w:sz w:val="32"/>
           <w:szCs w:val="32"/>
         </w:rPr>
-        <w:t>2</w:t>
+        <w:t>3</w:t>
       </w:r>
       <w:r>
         <w:rPr>
@@ -58,7 +58,7 @@
           <w:sz w:val="32"/>
           <w:szCs w:val="32"/>
         </w:rPr>
-        <w:t>5</w:t>
+        <w:t>6</w:t>
       </w:r>
       <w:r>
         <w:rPr>
@@ -72,7 +72,7 @@
           <w:sz w:val="32"/>
           <w:szCs w:val="32"/>
         </w:rPr>
-        <w:t>15</w:t>
+        <w:t>02</w:t>
       </w:r>
     </w:p>
     <w:p>
@@ -320,7 +320,7 @@
           <w:sz w:val="24"/>
           <w:szCs w:val="24"/>
         </w:rPr>
-        <w:t>May</w:t>
+        <w:t>June</w:t>
       </w:r>
       <w:r>
         <w:rPr>
@@ -334,7 +334,7 @@
           <w:sz w:val="24"/>
           <w:szCs w:val="24"/>
         </w:rPr>
-        <w:t>15</w:t>
+        <w:t>02</w:t>
       </w:r>
       <w:r>
         <w:rPr>
@@ -369,8 +369,8 @@
       <w:bookmarkStart w:id="2" w:name="_Toc346508722"/>
       <w:bookmarkStart w:id="3" w:name="_Toc346508952"/>
       <w:bookmarkStart w:id="4" w:name="_Toc346509227"/>
-      <w:bookmarkStart w:id="5" w:name="_Toc385935882"/>
-      <w:bookmarkStart w:id="6" w:name="_Toc388449172"/>
+      <w:bookmarkStart w:id="5" w:name="_Toc388449172"/>
+      <w:bookmarkStart w:id="6" w:name="_Toc385935882"/>
       <w:bookmarkEnd w:id="0"/>
       <w:bookmarkEnd w:id="1"/>
       <w:bookmarkEnd w:id="2"/>
@@ -380,7 +380,7 @@
         <w:lastRenderedPageBreak/>
         <w:t>Revision History</w:t>
       </w:r>
-      <w:bookmarkEnd w:id="6"/>
+      <w:bookmarkEnd w:id="5"/>
     </w:p>
     <w:tbl>
       <w:tblPr>
@@ -577,6 +577,14 @@
             <w:pPr>
               <w:spacing w:before="40" w:after="40"/>
             </w:pPr>
+            <w:r>
+              <w:t xml:space="preserve">Daniel E. </w:t>
+            </w:r>
+            <w:proofErr w:type="spellStart"/>
+            <w:r>
+              <w:t>Quintini</w:t>
+            </w:r>
+            <w:proofErr w:type="spellEnd"/>
           </w:p>
         </w:tc>
         <w:tc>
@@ -590,6 +598,9 @@
             <w:pPr>
               <w:spacing w:before="40" w:after="40"/>
             </w:pPr>
+            <w:r>
+              <w:t>2014/06/02</w:t>
+            </w:r>
           </w:p>
         </w:tc>
         <w:tc>
@@ -603,6 +614,9 @@
             <w:pPr>
               <w:spacing w:before="40" w:after="40"/>
             </w:pPr>
+            <w:r>
+              <w:t>Removed all remaining TBD</w:t>
+            </w:r>
           </w:p>
         </w:tc>
         <w:tc>
@@ -616,6 +630,9 @@
             <w:pPr>
               <w:spacing w:before="40" w:after="40"/>
             </w:pPr>
+            <w:r>
+              <w:t>3-2014-06-02</w:t>
+            </w:r>
           </w:p>
         </w:tc>
       </w:tr>
@@ -641,7 +658,7 @@
         <w:lastRenderedPageBreak/>
         <w:t>Table of Contents</w:t>
       </w:r>
-      <w:bookmarkEnd w:id="5"/>
+      <w:bookmarkEnd w:id="6"/>
       <w:bookmarkEnd w:id="7"/>
     </w:p>
     <w:p>
@@ -3767,7 +3784,13 @@
         <w:t xml:space="preserve"> M</w:t>
       </w:r>
       <w:r>
-        <w:t>anual (TBD).</w:t>
+        <w:t>anual (</w:t>
+      </w:r>
+      <w:r>
+        <w:t>UM-2-2014-05-28</w:t>
+      </w:r>
+      <w:r>
+        <w:t>).</w:t>
       </w:r>
       <w:r>
         <w:t xml:space="preserve"> </w:t>
@@ -3919,7 +3942,13 @@
         <w:spacing w:line="360" w:lineRule="auto"/>
       </w:pPr>
       <w:r>
-        <w:t>PlasmaGraph User Manual (TBD)</w:t>
+        <w:t>PlasmaGraph User Manual (</w:t>
+      </w:r>
+      <w:r>
+        <w:t>UM-2-2014-05-28</w:t>
+      </w:r>
+      <w:r>
+        <w:t>)</w:t>
       </w:r>
     </w:p>
     <w:p>
@@ -5214,7 +5243,13 @@
         <w:t xml:space="preserve"> by the </w:t>
       </w:r>
       <w:r>
-        <w:t>PlasmaGraph User Manual (TBD)</w:t>
+        <w:t>PlasmaGraph User Manual (</w:t>
+      </w:r>
+      <w:r>
+        <w:t>UM-2-2014-05-28</w:t>
+      </w:r>
+      <w:r>
+        <w:t>)</w:t>
       </w:r>
       <w:r>
         <w:t xml:space="preserve"> will be tested</w:t>
@@ -6084,6 +6119,50 @@
           </w:p>
         </w:tc>
       </w:tr>
+      <w:tr>
+        <w:trPr>
+          <w:cantSplit/>
+        </w:trPr>
+        <w:tc>
+          <w:tcPr>
+            <w:tcW w:w="4932" w:type="dxa"/>
+            <w:shd w:val="clear" w:color="auto" w:fill="auto"/>
+            <w:vAlign w:val="center"/>
+          </w:tcPr>
+          <w:p>
+            <w:pPr>
+              <w:spacing w:line="360" w:lineRule="auto"/>
+              <w:rPr>
+                <w:b/>
+                <w:bCs/>
+              </w:rPr>
+            </w:pPr>
+            <w:r>
+              <w:rPr>
+                <w:b/>
+                <w:bCs/>
+              </w:rPr>
+              <w:t>TDS-03-01</w:t>
+            </w:r>
+          </w:p>
+        </w:tc>
+        <w:tc>
+          <w:tcPr>
+            <w:tcW w:w="4932" w:type="dxa"/>
+            <w:shd w:val="clear" w:color="auto" w:fill="auto"/>
+          </w:tcPr>
+          <w:p>
+            <w:pPr>
+              <w:spacing w:line="360" w:lineRule="auto"/>
+            </w:pPr>
+            <w:r>
+              <w:t>Perform automated testing for packages described in section 3.1.</w:t>
+            </w:r>
+            <w:bookmarkStart w:id="18" w:name="_GoBack"/>
+            <w:bookmarkEnd w:id="18"/>
+          </w:p>
+        </w:tc>
+      </w:tr>
     </w:tbl>
     <w:p>
       <w:pPr>
@@ -6109,12 +6188,12 @@
         <w:spacing w:line="360" w:lineRule="auto"/>
         <w:jc w:val="center"/>
       </w:pPr>
-      <w:bookmarkStart w:id="18" w:name="_Toc388449183"/>
+      <w:bookmarkStart w:id="19" w:name="_Toc388449183"/>
       <w:r>
         <w:lastRenderedPageBreak/>
         <w:t>Features not to be tested</w:t>
       </w:r>
-      <w:bookmarkEnd w:id="18"/>
+      <w:bookmarkEnd w:id="19"/>
     </w:p>
     <w:p>
       <w:pPr>
@@ -6148,11 +6227,11 @@
         <w:spacing w:line="360" w:lineRule="auto"/>
         <w:jc w:val="center"/>
       </w:pPr>
-      <w:bookmarkStart w:id="19" w:name="_Toc388449184"/>
+      <w:bookmarkStart w:id="20" w:name="_Toc388449184"/>
       <w:r>
         <w:t>Approach</w:t>
       </w:r>
-      <w:bookmarkEnd w:id="19"/>
+      <w:bookmarkEnd w:id="20"/>
     </w:p>
     <w:p>
       <w:pPr>
@@ -6176,11 +6255,11 @@
         <w:pStyle w:val="Heading2"/>
         <w:spacing w:line="360" w:lineRule="auto"/>
       </w:pPr>
-      <w:bookmarkStart w:id="20" w:name="_Toc388449185"/>
+      <w:bookmarkStart w:id="21" w:name="_Toc388449185"/>
       <w:r>
         <w:t>Conversion testing</w:t>
       </w:r>
-      <w:bookmarkEnd w:id="20"/>
+      <w:bookmarkEnd w:id="21"/>
     </w:p>
     <w:p>
       <w:pPr>
@@ -6270,11 +6349,11 @@
         <w:pStyle w:val="Heading2"/>
         <w:spacing w:line="360" w:lineRule="auto"/>
       </w:pPr>
-      <w:bookmarkStart w:id="21" w:name="_Toc388449186"/>
+      <w:bookmarkStart w:id="22" w:name="_Toc388449186"/>
       <w:r>
         <w:t>Job streaming testing</w:t>
       </w:r>
-      <w:bookmarkEnd w:id="21"/>
+      <w:bookmarkEnd w:id="22"/>
     </w:p>
     <w:p>
       <w:pPr>
@@ -6428,12 +6507,12 @@
         <w:pStyle w:val="Heading2"/>
         <w:spacing w:line="360" w:lineRule="auto"/>
       </w:pPr>
-      <w:bookmarkStart w:id="22" w:name="_Toc388449187"/>
+      <w:bookmarkStart w:id="23" w:name="_Toc388449187"/>
       <w:r>
         <w:lastRenderedPageBreak/>
         <w:t>Interface testing</w:t>
       </w:r>
-      <w:bookmarkEnd w:id="22"/>
+      <w:bookmarkEnd w:id="23"/>
     </w:p>
     <w:p>
       <w:pPr>
@@ -6587,7 +6666,10 @@
         <w:spacing w:line="360" w:lineRule="auto"/>
       </w:pPr>
       <w:r>
-        <w:t xml:space="preserve">(TBD): </w:t>
+        <w:t>User Manual</w:t>
+      </w:r>
+      <w:r>
+        <w:t xml:space="preserve">: </w:t>
       </w:r>
       <w:r>
         <w:t>Because the end user won’t be familiar with the product at the time of delivery, t</w:t>
@@ -6599,7 +6681,13 @@
         <w:t xml:space="preserve">created the </w:t>
       </w:r>
       <w:r>
-        <w:t>PlasmaGraph User Manual (TBD)</w:t>
+        <w:t>PlasmaGraph User Manual (</w:t>
+      </w:r>
+      <w:r>
+        <w:t>UM-2-2014-05-28</w:t>
+      </w:r>
+      <w:r>
+        <w:t>)</w:t>
       </w:r>
       <w:r>
         <w:t xml:space="preserve"> </w:t>
@@ -6715,11 +6803,11 @@
         <w:pStyle w:val="Heading2"/>
         <w:spacing w:line="360" w:lineRule="auto"/>
       </w:pPr>
-      <w:bookmarkStart w:id="23" w:name="_Toc388449188"/>
+      <w:bookmarkStart w:id="24" w:name="_Toc388449188"/>
       <w:r>
         <w:t>Performance testing</w:t>
       </w:r>
-      <w:bookmarkEnd w:id="23"/>
+      <w:bookmarkEnd w:id="24"/>
     </w:p>
     <w:p>
       <w:pPr>
@@ -6776,11 +6864,11 @@
         <w:pStyle w:val="Heading2"/>
         <w:spacing w:line="360" w:lineRule="auto"/>
       </w:pPr>
-      <w:bookmarkStart w:id="24" w:name="_Toc388449189"/>
+      <w:bookmarkStart w:id="25" w:name="_Toc388449189"/>
       <w:r>
         <w:t>Regression</w:t>
       </w:r>
-      <w:bookmarkEnd w:id="24"/>
+      <w:bookmarkEnd w:id="25"/>
     </w:p>
     <w:p>
       <w:pPr>
@@ -6822,11 +6910,11 @@
         <w:pStyle w:val="Heading2"/>
         <w:spacing w:line="360" w:lineRule="auto"/>
       </w:pPr>
-      <w:bookmarkStart w:id="25" w:name="_Toc388449190"/>
+      <w:bookmarkStart w:id="26" w:name="_Toc388449190"/>
       <w:r>
         <w:t>Comprehensiveness</w:t>
       </w:r>
-      <w:bookmarkEnd w:id="25"/>
+      <w:bookmarkEnd w:id="26"/>
     </w:p>
     <w:p>
       <w:pPr>
@@ -6836,7 +6924,13 @@
         <w:t xml:space="preserve">Each of the features specified in the </w:t>
       </w:r>
       <w:r>
-        <w:t>PlasmaGraph User Manual (TBD)</w:t>
+        <w:t>PlasmaGraph User Manual (</w:t>
+      </w:r>
+      <w:r>
+        <w:t>UM-2-2014-05-28</w:t>
+      </w:r>
+      <w:r>
+        <w:t>)</w:t>
       </w:r>
       <w:r>
         <w:t xml:space="preserve"> has exactly one associated test design specification.</w:t>
@@ -6862,11 +6956,11 @@
       </w:r>
       <w:proofErr w:type="spellEnd"/>
       <w:r>
-        <w:t xml:space="preserve"> testing </w:t>
+        <w:t xml:space="preserve"> </w:t>
       </w:r>
       <w:r>
         <w:lastRenderedPageBreak/>
-        <w:t>framework and a resulting test suit package is included in PlasmaGraph’s source code so package testing can be repeated or adjusted at any time.</w:t>
+        <w:t>testing framework and a resulting test suit package is included in PlasmaGraph’s source code so package testing can be repeated or adjusted at any time.</w:t>
       </w:r>
     </w:p>
     <w:p>
@@ -6877,14 +6971,14 @@
           <w:rFonts w:ascii="Times New Roman" w:hAnsi="Times New Roman"/>
         </w:rPr>
       </w:pPr>
-      <w:bookmarkStart w:id="26" w:name="_Toc388449191"/>
+      <w:bookmarkStart w:id="27" w:name="_Toc388449191"/>
       <w:r>
         <w:rPr>
           <w:rFonts w:ascii="Times New Roman" w:hAnsi="Times New Roman"/>
         </w:rPr>
         <w:t>Constraints</w:t>
       </w:r>
-      <w:bookmarkEnd w:id="26"/>
+      <w:bookmarkEnd w:id="27"/>
     </w:p>
     <w:p>
       <w:pPr>
@@ -6926,14 +7020,14 @@
           <w:rFonts w:ascii="Times New Roman" w:hAnsi="Times New Roman"/>
         </w:rPr>
       </w:pPr>
-      <w:bookmarkStart w:id="27" w:name="_Toc388449192"/>
+      <w:bookmarkStart w:id="28" w:name="_Toc388449192"/>
       <w:r>
         <w:rPr>
           <w:rFonts w:ascii="Times New Roman" w:hAnsi="Times New Roman"/>
         </w:rPr>
         <w:t>Item pass/fail criteria</w:t>
       </w:r>
-      <w:bookmarkEnd w:id="27"/>
+      <w:bookmarkEnd w:id="28"/>
     </w:p>
     <w:p>
       <w:pPr>
@@ -7079,14 +7173,14 @@
           <w:rFonts w:ascii="Times New Roman" w:hAnsi="Times New Roman"/>
         </w:rPr>
       </w:pPr>
-      <w:bookmarkStart w:id="28" w:name="_Toc388449193"/>
+      <w:bookmarkStart w:id="29" w:name="_Toc388449193"/>
       <w:r>
         <w:rPr>
           <w:rFonts w:ascii="Times New Roman" w:hAnsi="Times New Roman"/>
         </w:rPr>
         <w:t>Suspension criteria and resumption requirements</w:t>
       </w:r>
-      <w:bookmarkEnd w:id="28"/>
+      <w:bookmarkEnd w:id="29"/>
     </w:p>
     <w:p>
       <w:pPr>
@@ -7096,14 +7190,14 @@
           <w:rFonts w:ascii="Times New Roman" w:hAnsi="Times New Roman"/>
         </w:rPr>
       </w:pPr>
-      <w:bookmarkStart w:id="29" w:name="_Toc388449194"/>
+      <w:bookmarkStart w:id="30" w:name="_Toc388449194"/>
       <w:r>
         <w:rPr>
           <w:rFonts w:ascii="Times New Roman" w:hAnsi="Times New Roman"/>
         </w:rPr>
         <w:t>Suspension criteria</w:t>
       </w:r>
-      <w:bookmarkEnd w:id="29"/>
+      <w:bookmarkEnd w:id="30"/>
     </w:p>
     <w:p>
       <w:pPr>
@@ -7127,14 +7221,14 @@
           <w:rFonts w:ascii="Times New Roman" w:hAnsi="Times New Roman"/>
         </w:rPr>
       </w:pPr>
-      <w:bookmarkStart w:id="30" w:name="_Toc388449195"/>
+      <w:bookmarkStart w:id="31" w:name="_Toc388449195"/>
       <w:r>
         <w:rPr>
           <w:rFonts w:ascii="Times New Roman" w:hAnsi="Times New Roman"/>
         </w:rPr>
         <w:t>Resumption requirements</w:t>
       </w:r>
-      <w:bookmarkEnd w:id="30"/>
+      <w:bookmarkEnd w:id="31"/>
     </w:p>
     <w:p>
       <w:pPr>
@@ -7158,9 +7252,7 @@
           <w:rFonts w:ascii="Times New Roman" w:hAnsi="Times New Roman"/>
         </w:rPr>
       </w:pPr>
-      <w:bookmarkStart w:id="31" w:name="_Toc388449196"/>
-      <w:bookmarkStart w:id="32" w:name="_GoBack"/>
-      <w:bookmarkEnd w:id="32"/>
+      <w:bookmarkStart w:id="32" w:name="_Toc388449196"/>
       <w:r>
         <w:rPr>
           <w:rFonts w:ascii="Times New Roman" w:hAnsi="Times New Roman"/>
@@ -7168,7 +7260,7 @@
         <w:lastRenderedPageBreak/>
         <w:t>Test deliverables</w:t>
       </w:r>
-      <w:bookmarkEnd w:id="31"/>
+      <w:bookmarkEnd w:id="32"/>
     </w:p>
     <w:p>
       <w:pPr>
@@ -7779,7 +7871,16 @@
               <w:rPr>
                 <w:rFonts w:ascii="Times New Roman" w:hAnsi="Times New Roman"/>
               </w:rPr>
-              <w:t>PlasmaGraph User Manual (TBD)</w:t>
+              <w:t>PlasmaGraph User Manual (</w:t>
+            </w:r>
+            <w:r>
+              <w:t>UM-2-2014-05-28</w:t>
+            </w:r>
+            <w:r>
+              <w:rPr>
+                <w:rFonts w:ascii="Times New Roman" w:hAnsi="Times New Roman"/>
+              </w:rPr>
+              <w:t>)</w:t>
             </w:r>
           </w:p>
         </w:tc>
@@ -9761,36 +9862,306 @@
         <w:rPr>
           <w:rFonts w:ascii="Times New Roman" w:hAnsi="Times New Roman"/>
         </w:rPr>
-        <w:t>Computer 1: (Specs TBD)</w:t>
-      </w:r>
-    </w:p>
-    <w:p>
-      <w:pPr>
-        <w:spacing w:line="360" w:lineRule="auto"/>
-        <w:rPr>
-          <w:rFonts w:ascii="Times New Roman" w:hAnsi="Times New Roman"/>
-        </w:rPr>
-      </w:pPr>
-      <w:r>
-        <w:rPr>
-          <w:rFonts w:ascii="Times New Roman" w:hAnsi="Times New Roman"/>
-        </w:rPr>
-        <w:t>Computer 2: (Specs TBD)</w:t>
-      </w:r>
-    </w:p>
-    <w:p>
-      <w:pPr>
-        <w:spacing w:line="360" w:lineRule="auto"/>
-        <w:rPr>
-          <w:rFonts w:ascii="Times New Roman" w:hAnsi="Times New Roman"/>
-        </w:rPr>
-      </w:pPr>
-      <w:r>
-        <w:rPr>
-          <w:rFonts w:ascii="Times New Roman" w:hAnsi="Times New Roman"/>
-        </w:rPr>
-        <w:t>Computer 3: (Specs TBD)</w:t>
-      </w:r>
+        <w:t xml:space="preserve">Computer 1: </w:t>
+      </w:r>
+    </w:p>
+    <w:p>
+      <w:pPr>
+        <w:pStyle w:val="ListParagraph"/>
+        <w:numPr>
+          <w:ilvl w:val="0"/>
+          <w:numId w:val="17"/>
+        </w:numPr>
+        <w:spacing w:line="360" w:lineRule="auto"/>
+      </w:pPr>
+      <w:r>
+        <w:t xml:space="preserve">15’’ Monitor </w:t>
+      </w:r>
+    </w:p>
+    <w:p>
+      <w:pPr>
+        <w:pStyle w:val="ListParagraph"/>
+        <w:numPr>
+          <w:ilvl w:val="0"/>
+          <w:numId w:val="17"/>
+        </w:numPr>
+        <w:spacing w:line="360" w:lineRule="auto"/>
+      </w:pPr>
+      <w:r>
+        <w:t>A standard alphanumeric American (QWERTY) keyboard</w:t>
+      </w:r>
+    </w:p>
+    <w:p>
+      <w:pPr>
+        <w:pStyle w:val="ListParagraph"/>
+        <w:numPr>
+          <w:ilvl w:val="0"/>
+          <w:numId w:val="17"/>
+        </w:numPr>
+        <w:spacing w:line="360" w:lineRule="auto"/>
+      </w:pPr>
+      <w:r>
+        <w:t>One 3.20GHz dual core processor</w:t>
+      </w:r>
+    </w:p>
+    <w:p>
+      <w:pPr>
+        <w:pStyle w:val="ListParagraph"/>
+        <w:numPr>
+          <w:ilvl w:val="0"/>
+          <w:numId w:val="17"/>
+        </w:numPr>
+        <w:spacing w:line="360" w:lineRule="auto"/>
+      </w:pPr>
+      <w:r>
+        <w:t>8GB</w:t>
+      </w:r>
+      <w:r>
+        <w:t xml:space="preserve"> of RAM</w:t>
+      </w:r>
+    </w:p>
+    <w:p>
+      <w:pPr>
+        <w:pStyle w:val="ListParagraph"/>
+        <w:numPr>
+          <w:ilvl w:val="0"/>
+          <w:numId w:val="17"/>
+        </w:numPr>
+        <w:spacing w:line="360" w:lineRule="auto"/>
+      </w:pPr>
+      <w:r>
+        <w:t>Operating System: Windows 7 Professional</w:t>
+      </w:r>
+    </w:p>
+    <w:p>
+      <w:pPr>
+        <w:spacing w:line="360" w:lineRule="auto"/>
+        <w:rPr>
+          <w:rFonts w:ascii="Times New Roman" w:hAnsi="Times New Roman"/>
+        </w:rPr>
+      </w:pPr>
+    </w:p>
+    <w:p>
+      <w:pPr>
+        <w:spacing w:line="360" w:lineRule="auto"/>
+        <w:rPr>
+          <w:rFonts w:ascii="Times New Roman" w:hAnsi="Times New Roman"/>
+        </w:rPr>
+      </w:pPr>
+      <w:r>
+        <w:rPr>
+          <w:rFonts w:ascii="Times New Roman" w:hAnsi="Times New Roman"/>
+        </w:rPr>
+        <w:t xml:space="preserve">Computer 2: </w:t>
+      </w:r>
+    </w:p>
+    <w:p>
+      <w:pPr>
+        <w:pStyle w:val="ListParagraph"/>
+        <w:numPr>
+          <w:ilvl w:val="0"/>
+          <w:numId w:val="18"/>
+        </w:numPr>
+        <w:spacing w:line="360" w:lineRule="auto"/>
+      </w:pPr>
+      <w:r>
+        <w:t>15</w:t>
+      </w:r>
+      <w:r>
+        <w:t>.4</w:t>
+      </w:r>
+      <w:r>
+        <w:t xml:space="preserve">’’ Monitor </w:t>
+      </w:r>
+    </w:p>
+    <w:p>
+      <w:pPr>
+        <w:pStyle w:val="ListParagraph"/>
+        <w:numPr>
+          <w:ilvl w:val="0"/>
+          <w:numId w:val="18"/>
+        </w:numPr>
+        <w:spacing w:line="360" w:lineRule="auto"/>
+      </w:pPr>
+      <w:r>
+        <w:t>A standard alphanumeric American (QWERTY) keyboard</w:t>
+      </w:r>
+    </w:p>
+    <w:p>
+      <w:pPr>
+        <w:pStyle w:val="ListParagraph"/>
+        <w:numPr>
+          <w:ilvl w:val="0"/>
+          <w:numId w:val="18"/>
+        </w:numPr>
+        <w:spacing w:line="360" w:lineRule="auto"/>
+      </w:pPr>
+      <w:r>
+        <w:t xml:space="preserve">One </w:t>
+      </w:r>
+      <w:r>
+        <w:t>2.53GHz</w:t>
+      </w:r>
+      <w:r>
+        <w:t xml:space="preserve"> dual core processor</w:t>
+      </w:r>
+    </w:p>
+    <w:p>
+      <w:pPr>
+        <w:pStyle w:val="ListParagraph"/>
+        <w:numPr>
+          <w:ilvl w:val="0"/>
+          <w:numId w:val="18"/>
+        </w:numPr>
+        <w:spacing w:line="360" w:lineRule="auto"/>
+      </w:pPr>
+      <w:r>
+        <w:t>4GB</w:t>
+      </w:r>
+      <w:r>
+        <w:t xml:space="preserve"> of RAM</w:t>
+      </w:r>
+    </w:p>
+    <w:p>
+      <w:pPr>
+        <w:pStyle w:val="ListParagraph"/>
+        <w:numPr>
+          <w:ilvl w:val="0"/>
+          <w:numId w:val="18"/>
+        </w:numPr>
+        <w:spacing w:line="360" w:lineRule="auto"/>
+      </w:pPr>
+      <w:r>
+        <w:t xml:space="preserve">Operating System: </w:t>
+      </w:r>
+      <w:r>
+        <w:t>Mac OS X 10</w:t>
+      </w:r>
+    </w:p>
+    <w:p>
+      <w:pPr>
+        <w:spacing w:line="360" w:lineRule="auto"/>
+        <w:rPr>
+          <w:rFonts w:ascii="Times New Roman" w:hAnsi="Times New Roman"/>
+        </w:rPr>
+      </w:pPr>
+    </w:p>
+    <w:p>
+      <w:pPr>
+        <w:spacing w:line="360" w:lineRule="auto"/>
+        <w:rPr>
+          <w:rFonts w:ascii="Times New Roman" w:hAnsi="Times New Roman"/>
+        </w:rPr>
+      </w:pPr>
+      <w:r>
+        <w:rPr>
+          <w:rFonts w:ascii="Times New Roman" w:hAnsi="Times New Roman"/>
+        </w:rPr>
+        <w:t xml:space="preserve">Computer 3: </w:t>
+      </w:r>
+    </w:p>
+    <w:p>
+      <w:pPr>
+        <w:pStyle w:val="ListParagraph"/>
+        <w:numPr>
+          <w:ilvl w:val="0"/>
+          <w:numId w:val="19"/>
+        </w:numPr>
+        <w:spacing w:line="360" w:lineRule="auto"/>
+      </w:pPr>
+      <w:r>
+        <w:t>17.3</w:t>
+      </w:r>
+      <w:r>
+        <w:t xml:space="preserve">’’ Monitor </w:t>
+      </w:r>
+    </w:p>
+    <w:p>
+      <w:pPr>
+        <w:pStyle w:val="ListParagraph"/>
+        <w:numPr>
+          <w:ilvl w:val="0"/>
+          <w:numId w:val="19"/>
+        </w:numPr>
+        <w:spacing w:line="360" w:lineRule="auto"/>
+      </w:pPr>
+      <w:r>
+        <w:t>A standard alphanumeric American (QWERTY) keyboard</w:t>
+      </w:r>
+    </w:p>
+    <w:p>
+      <w:pPr>
+        <w:pStyle w:val="ListParagraph"/>
+        <w:numPr>
+          <w:ilvl w:val="0"/>
+          <w:numId w:val="19"/>
+        </w:numPr>
+        <w:spacing w:line="360" w:lineRule="auto"/>
+      </w:pPr>
+      <w:r>
+        <w:t xml:space="preserve">One </w:t>
+      </w:r>
+      <w:r>
+        <w:t>2</w:t>
+      </w:r>
+      <w:r>
+        <w:t>.</w:t>
+      </w:r>
+      <w:r>
+        <w:t>4</w:t>
+      </w:r>
+      <w:r>
+        <w:t>0</w:t>
+      </w:r>
+      <w:r>
+        <w:t xml:space="preserve"> </w:t>
+      </w:r>
+      <w:r>
+        <w:t>GHz dual core processor</w:t>
+      </w:r>
+    </w:p>
+    <w:p>
+      <w:pPr>
+        <w:pStyle w:val="ListParagraph"/>
+        <w:numPr>
+          <w:ilvl w:val="0"/>
+          <w:numId w:val="19"/>
+        </w:numPr>
+        <w:spacing w:line="360" w:lineRule="auto"/>
+      </w:pPr>
+      <w:r>
+        <w:t>4GB</w:t>
+      </w:r>
+      <w:r>
+        <w:t xml:space="preserve"> of RAM</w:t>
+      </w:r>
+    </w:p>
+    <w:p>
+      <w:pPr>
+        <w:pStyle w:val="ListParagraph"/>
+        <w:numPr>
+          <w:ilvl w:val="0"/>
+          <w:numId w:val="19"/>
+        </w:numPr>
+        <w:spacing w:line="360" w:lineRule="auto"/>
+        <w:rPr>
+          <w:rFonts w:ascii="Times New Roman" w:hAnsi="Times New Roman"/>
+        </w:rPr>
+      </w:pPr>
+      <w:r>
+        <w:t xml:space="preserve">Operating System: </w:t>
+      </w:r>
+      <w:r>
+        <w:t>Linux Ubuntu 14</w:t>
+      </w:r>
+    </w:p>
+    <w:p>
+      <w:pPr>
+        <w:spacing w:line="360" w:lineRule="auto"/>
+        <w:rPr>
+          <w:rFonts w:ascii="Times New Roman" w:hAnsi="Times New Roman"/>
+        </w:rPr>
+      </w:pPr>
     </w:p>
     <w:p>
       <w:pPr>
@@ -9854,6 +10225,7 @@
         <w:rPr>
           <w:rFonts w:ascii="Times New Roman" w:hAnsi="Times New Roman"/>
         </w:rPr>
+        <w:lastRenderedPageBreak/>
         <w:t>Operating system</w:t>
       </w:r>
       <w:bookmarkEnd w:id="37"/>
@@ -10238,7 +10610,19 @@
         <w:rPr>
           <w:rFonts w:ascii="Times New Roman" w:hAnsi="Times New Roman"/>
         </w:rPr>
-        <w:t>PlasmaGraph User Manual (TBD)</w:t>
+        <w:t>PlasmaGraph User Manual (</w:t>
+      </w:r>
+      <w:r>
+        <w:rPr>
+          <w:rFonts w:ascii="Times New Roman" w:hAnsi="Times New Roman"/>
+        </w:rPr>
+        <w:t>UM-02-2014-05-28</w:t>
+      </w:r>
+      <w:r>
+        <w:rPr>
+          <w:rFonts w:ascii="Times New Roman" w:hAnsi="Times New Roman"/>
+        </w:rPr>
+        <w:t>)</w:t>
       </w:r>
     </w:p>
     <w:p>
@@ -10743,7 +11127,13 @@
         <w:t xml:space="preserve"> be familiar with the </w:t>
       </w:r>
       <w:r>
-        <w:t>PlasmaGraph User Manual (TBD)</w:t>
+        <w:t>PlasmaGraph User Manual (</w:t>
+      </w:r>
+      <w:r>
+        <w:t>UM-2-2014-05-28</w:t>
+      </w:r>
+      <w:r>
+        <w:t>)</w:t>
       </w:r>
       <w:r>
         <w:t>.</w:t>
@@ -11699,7 +12089,7 @@
       <w:rPr>
         <w:noProof/>
       </w:rPr>
-      <w:t>11</w:t>
+      <w:t>7</w:t>
     </w:r>
     <w:r>
       <w:fldChar w:fldCharType="end"/>
@@ -12093,6 +12483,178 @@
     </w:lvl>
   </w:abstractNum>
   <w:abstractNum w:abstractNumId="4">
+    <w:nsid w:val="100B1926"/>
+    <w:multiLevelType w:val="hybridMultilevel"/>
+    <w:tmpl w:val="4FDAB39C"/>
+    <w:lvl w:ilvl="0" w:tplc="04090019">
+      <w:start w:val="1"/>
+      <w:numFmt w:val="lowerLetter"/>
+      <w:lvlText w:val="%1."/>
+      <w:lvlJc w:val="left"/>
+      <w:pPr>
+        <w:ind w:left="720" w:hanging="360"/>
+      </w:pPr>
+    </w:lvl>
+    <w:lvl w:ilvl="1" w:tplc="04090019">
+      <w:start w:val="1"/>
+      <w:numFmt w:val="lowerLetter"/>
+      <w:lvlText w:val="%2."/>
+      <w:lvlJc w:val="left"/>
+      <w:pPr>
+        <w:ind w:left="1440" w:hanging="360"/>
+      </w:pPr>
+    </w:lvl>
+    <w:lvl w:ilvl="2" w:tplc="0409001B">
+      <w:start w:val="1"/>
+      <w:numFmt w:val="lowerRoman"/>
+      <w:lvlText w:val="%3."/>
+      <w:lvlJc w:val="right"/>
+      <w:pPr>
+        <w:ind w:left="2160" w:hanging="180"/>
+      </w:pPr>
+    </w:lvl>
+    <w:lvl w:ilvl="3" w:tplc="0409000F">
+      <w:start w:val="1"/>
+      <w:numFmt w:val="decimal"/>
+      <w:lvlText w:val="%4."/>
+      <w:lvlJc w:val="left"/>
+      <w:pPr>
+        <w:ind w:left="2880" w:hanging="360"/>
+      </w:pPr>
+    </w:lvl>
+    <w:lvl w:ilvl="4" w:tplc="04090019">
+      <w:start w:val="1"/>
+      <w:numFmt w:val="lowerLetter"/>
+      <w:lvlText w:val="%5."/>
+      <w:lvlJc w:val="left"/>
+      <w:pPr>
+        <w:ind w:left="3600" w:hanging="360"/>
+      </w:pPr>
+    </w:lvl>
+    <w:lvl w:ilvl="5" w:tplc="0409001B">
+      <w:start w:val="1"/>
+      <w:numFmt w:val="lowerRoman"/>
+      <w:lvlText w:val="%6."/>
+      <w:lvlJc w:val="right"/>
+      <w:pPr>
+        <w:ind w:left="4320" w:hanging="180"/>
+      </w:pPr>
+    </w:lvl>
+    <w:lvl w:ilvl="6" w:tplc="0409000F">
+      <w:start w:val="1"/>
+      <w:numFmt w:val="decimal"/>
+      <w:lvlText w:val="%7."/>
+      <w:lvlJc w:val="left"/>
+      <w:pPr>
+        <w:ind w:left="5040" w:hanging="360"/>
+      </w:pPr>
+    </w:lvl>
+    <w:lvl w:ilvl="7" w:tplc="04090019">
+      <w:start w:val="1"/>
+      <w:numFmt w:val="lowerLetter"/>
+      <w:lvlText w:val="%8."/>
+      <w:lvlJc w:val="left"/>
+      <w:pPr>
+        <w:ind w:left="5760" w:hanging="360"/>
+      </w:pPr>
+    </w:lvl>
+    <w:lvl w:ilvl="8" w:tplc="0409001B">
+      <w:start w:val="1"/>
+      <w:numFmt w:val="lowerRoman"/>
+      <w:lvlText w:val="%9."/>
+      <w:lvlJc w:val="right"/>
+      <w:pPr>
+        <w:ind w:left="6480" w:hanging="180"/>
+      </w:pPr>
+    </w:lvl>
+  </w:abstractNum>
+  <w:abstractNum w:abstractNumId="5">
+    <w:nsid w:val="135901BE"/>
+    <w:multiLevelType w:val="hybridMultilevel"/>
+    <w:tmpl w:val="4FDAB39C"/>
+    <w:lvl w:ilvl="0" w:tplc="04090019">
+      <w:start w:val="1"/>
+      <w:numFmt w:val="lowerLetter"/>
+      <w:lvlText w:val="%1."/>
+      <w:lvlJc w:val="left"/>
+      <w:pPr>
+        <w:ind w:left="720" w:hanging="360"/>
+      </w:pPr>
+    </w:lvl>
+    <w:lvl w:ilvl="1" w:tplc="04090019">
+      <w:start w:val="1"/>
+      <w:numFmt w:val="lowerLetter"/>
+      <w:lvlText w:val="%2."/>
+      <w:lvlJc w:val="left"/>
+      <w:pPr>
+        <w:ind w:left="1440" w:hanging="360"/>
+      </w:pPr>
+    </w:lvl>
+    <w:lvl w:ilvl="2" w:tplc="0409001B">
+      <w:start w:val="1"/>
+      <w:numFmt w:val="lowerRoman"/>
+      <w:lvlText w:val="%3."/>
+      <w:lvlJc w:val="right"/>
+      <w:pPr>
+        <w:ind w:left="2160" w:hanging="180"/>
+      </w:pPr>
+    </w:lvl>
+    <w:lvl w:ilvl="3" w:tplc="0409000F">
+      <w:start w:val="1"/>
+      <w:numFmt w:val="decimal"/>
+      <w:lvlText w:val="%4."/>
+      <w:lvlJc w:val="left"/>
+      <w:pPr>
+        <w:ind w:left="2880" w:hanging="360"/>
+      </w:pPr>
+    </w:lvl>
+    <w:lvl w:ilvl="4" w:tplc="04090019">
+      <w:start w:val="1"/>
+      <w:numFmt w:val="lowerLetter"/>
+      <w:lvlText w:val="%5."/>
+      <w:lvlJc w:val="left"/>
+      <w:pPr>
+        <w:ind w:left="3600" w:hanging="360"/>
+      </w:pPr>
+    </w:lvl>
+    <w:lvl w:ilvl="5" w:tplc="0409001B">
+      <w:start w:val="1"/>
+      <w:numFmt w:val="lowerRoman"/>
+      <w:lvlText w:val="%6."/>
+      <w:lvlJc w:val="right"/>
+      <w:pPr>
+        <w:ind w:left="4320" w:hanging="180"/>
+      </w:pPr>
+    </w:lvl>
+    <w:lvl w:ilvl="6" w:tplc="0409000F">
+      <w:start w:val="1"/>
+      <w:numFmt w:val="decimal"/>
+      <w:lvlText w:val="%7."/>
+      <w:lvlJc w:val="left"/>
+      <w:pPr>
+        <w:ind w:left="5040" w:hanging="360"/>
+      </w:pPr>
+    </w:lvl>
+    <w:lvl w:ilvl="7" w:tplc="04090019">
+      <w:start w:val="1"/>
+      <w:numFmt w:val="lowerLetter"/>
+      <w:lvlText w:val="%8."/>
+      <w:lvlJc w:val="left"/>
+      <w:pPr>
+        <w:ind w:left="5760" w:hanging="360"/>
+      </w:pPr>
+    </w:lvl>
+    <w:lvl w:ilvl="8" w:tplc="0409001B">
+      <w:start w:val="1"/>
+      <w:numFmt w:val="lowerRoman"/>
+      <w:lvlText w:val="%9."/>
+      <w:lvlJc w:val="right"/>
+      <w:pPr>
+        <w:ind w:left="6480" w:hanging="180"/>
+      </w:pPr>
+    </w:lvl>
+  </w:abstractNum>
+  <w:abstractNum w:abstractNumId="6">
     <w:nsid w:val="22635619"/>
     <w:multiLevelType w:val="multilevel"/>
     <w:tmpl w:val="AADC351A"/>
@@ -12213,7 +12775,93 @@
       </w:rPr>
     </w:lvl>
   </w:abstractNum>
-  <w:abstractNum w:abstractNumId="5">
+  <w:abstractNum w:abstractNumId="7">
+    <w:nsid w:val="25CD66C0"/>
+    <w:multiLevelType w:val="hybridMultilevel"/>
+    <w:tmpl w:val="4FDAB39C"/>
+    <w:lvl w:ilvl="0" w:tplc="04090019">
+      <w:start w:val="1"/>
+      <w:numFmt w:val="lowerLetter"/>
+      <w:lvlText w:val="%1."/>
+      <w:lvlJc w:val="left"/>
+      <w:pPr>
+        <w:ind w:left="720" w:hanging="360"/>
+      </w:pPr>
+    </w:lvl>
+    <w:lvl w:ilvl="1" w:tplc="04090019">
+      <w:start w:val="1"/>
+      <w:numFmt w:val="lowerLetter"/>
+      <w:lvlText w:val="%2."/>
+      <w:lvlJc w:val="left"/>
+      <w:pPr>
+        <w:ind w:left="1440" w:hanging="360"/>
+      </w:pPr>
+    </w:lvl>
+    <w:lvl w:ilvl="2" w:tplc="0409001B">
+      <w:start w:val="1"/>
+      <w:numFmt w:val="lowerRoman"/>
+      <w:lvlText w:val="%3."/>
+      <w:lvlJc w:val="right"/>
+      <w:pPr>
+        <w:ind w:left="2160" w:hanging="180"/>
+      </w:pPr>
+    </w:lvl>
+    <w:lvl w:ilvl="3" w:tplc="0409000F">
+      <w:start w:val="1"/>
+      <w:numFmt w:val="decimal"/>
+      <w:lvlText w:val="%4."/>
+      <w:lvlJc w:val="left"/>
+      <w:pPr>
+        <w:ind w:left="2880" w:hanging="360"/>
+      </w:pPr>
+    </w:lvl>
+    <w:lvl w:ilvl="4" w:tplc="04090019">
+      <w:start w:val="1"/>
+      <w:numFmt w:val="lowerLetter"/>
+      <w:lvlText w:val="%5."/>
+      <w:lvlJc w:val="left"/>
+      <w:pPr>
+        <w:ind w:left="3600" w:hanging="360"/>
+      </w:pPr>
+    </w:lvl>
+    <w:lvl w:ilvl="5" w:tplc="0409001B">
+      <w:start w:val="1"/>
+      <w:numFmt w:val="lowerRoman"/>
+      <w:lvlText w:val="%6."/>
+      <w:lvlJc w:val="right"/>
+      <w:pPr>
+        <w:ind w:left="4320" w:hanging="180"/>
+      </w:pPr>
+    </w:lvl>
+    <w:lvl w:ilvl="6" w:tplc="0409000F">
+      <w:start w:val="1"/>
+      <w:numFmt w:val="decimal"/>
+      <w:lvlText w:val="%7."/>
+      <w:lvlJc w:val="left"/>
+      <w:pPr>
+        <w:ind w:left="5040" w:hanging="360"/>
+      </w:pPr>
+    </w:lvl>
+    <w:lvl w:ilvl="7" w:tplc="04090019">
+      <w:start w:val="1"/>
+      <w:numFmt w:val="lowerLetter"/>
+      <w:lvlText w:val="%8."/>
+      <w:lvlJc w:val="left"/>
+      <w:pPr>
+        <w:ind w:left="5760" w:hanging="360"/>
+      </w:pPr>
+    </w:lvl>
+    <w:lvl w:ilvl="8" w:tplc="0409001B">
+      <w:start w:val="1"/>
+      <w:numFmt w:val="lowerRoman"/>
+      <w:lvlText w:val="%9."/>
+      <w:lvlJc w:val="right"/>
+      <w:pPr>
+        <w:ind w:left="6480" w:hanging="180"/>
+      </w:pPr>
+    </w:lvl>
+  </w:abstractNum>
+  <w:abstractNum w:abstractNumId="8">
     <w:nsid w:val="34E57E7C"/>
     <w:multiLevelType w:val="hybridMultilevel"/>
     <w:tmpl w:val="55062AF4"/>
@@ -12302,7 +12950,7 @@
       </w:pPr>
     </w:lvl>
   </w:abstractNum>
-  <w:abstractNum w:abstractNumId="6">
+  <w:abstractNum w:abstractNumId="9">
     <w:nsid w:val="355246A9"/>
     <w:multiLevelType w:val="hybridMultilevel"/>
     <w:tmpl w:val="6DFAAE96"/>
@@ -12391,7 +13039,7 @@
       </w:pPr>
     </w:lvl>
   </w:abstractNum>
-  <w:abstractNum w:abstractNumId="7">
+  <w:abstractNum w:abstractNumId="10">
     <w:nsid w:val="455E720A"/>
     <w:multiLevelType w:val="hybridMultilevel"/>
     <w:tmpl w:val="CCF444A0"/>
@@ -12504,7 +13152,7 @@
       </w:rPr>
     </w:lvl>
   </w:abstractNum>
-  <w:abstractNum w:abstractNumId="8">
+  <w:abstractNum w:abstractNumId="11">
     <w:nsid w:val="4C440797"/>
     <w:multiLevelType w:val="multilevel"/>
     <w:tmpl w:val="2230EF3C"/>
@@ -12624,7 +13272,7 @@
       </w:rPr>
     </w:lvl>
   </w:abstractNum>
-  <w:abstractNum w:abstractNumId="9">
+  <w:abstractNum w:abstractNumId="12">
     <w:nsid w:val="4E804E78"/>
     <w:multiLevelType w:val="hybridMultilevel"/>
     <w:tmpl w:val="30F8E784"/>
@@ -12713,7 +13361,7 @@
       </w:pPr>
     </w:lvl>
   </w:abstractNum>
-  <w:abstractNum w:abstractNumId="10">
+  <w:abstractNum w:abstractNumId="13">
     <w:nsid w:val="50DD791E"/>
     <w:multiLevelType w:val="hybridMultilevel"/>
     <w:tmpl w:val="7A20ACFA"/>
@@ -12826,7 +13474,7 @@
       </w:rPr>
     </w:lvl>
   </w:abstractNum>
-  <w:abstractNum w:abstractNumId="11">
+  <w:abstractNum w:abstractNumId="14">
     <w:nsid w:val="59264EEE"/>
     <w:multiLevelType w:val="hybridMultilevel"/>
     <w:tmpl w:val="97783C92"/>
@@ -12939,7 +13587,7 @@
       </w:rPr>
     </w:lvl>
   </w:abstractNum>
-  <w:abstractNum w:abstractNumId="12">
+  <w:abstractNum w:abstractNumId="15">
     <w:nsid w:val="59393337"/>
     <w:multiLevelType w:val="multilevel"/>
     <w:tmpl w:val="AE268190"/>
@@ -13059,7 +13707,7 @@
       </w:rPr>
     </w:lvl>
   </w:abstractNum>
-  <w:abstractNum w:abstractNumId="13">
+  <w:abstractNum w:abstractNumId="16">
     <w:nsid w:val="6CE135D2"/>
     <w:multiLevelType w:val="hybridMultilevel"/>
     <w:tmpl w:val="A7CA646C"/>
@@ -13148,7 +13796,7 @@
       </w:pPr>
     </w:lvl>
   </w:abstractNum>
-  <w:abstractNum w:abstractNumId="14">
+  <w:abstractNum w:abstractNumId="17">
     <w:nsid w:val="78A701B8"/>
     <w:multiLevelType w:val="hybridMultilevel"/>
     <w:tmpl w:val="B70CCB46"/>
@@ -13237,7 +13885,7 @@
       </w:pPr>
     </w:lvl>
   </w:abstractNum>
-  <w:abstractNum w:abstractNumId="15">
+  <w:abstractNum w:abstractNumId="18">
     <w:nsid w:val="79075A13"/>
     <w:multiLevelType w:val="hybridMultilevel"/>
     <w:tmpl w:val="F2B0EB26"/>
@@ -13330,49 +13978,85 @@
     <w:abstractNumId w:val="0"/>
   </w:num>
   <w:num w:numId="2">
-    <w:abstractNumId w:val="10"/>
+    <w:abstractNumId w:val="13"/>
   </w:num>
   <w:num w:numId="3">
     <w:abstractNumId w:val="2"/>
   </w:num>
   <w:num w:numId="4">
-    <w:abstractNumId w:val="5"/>
+    <w:abstractNumId w:val="8"/>
   </w:num>
   <w:num w:numId="5">
-    <w:abstractNumId w:val="4"/>
+    <w:abstractNumId w:val="6"/>
   </w:num>
   <w:num w:numId="6">
-    <w:abstractNumId w:val="13"/>
+    <w:abstractNumId w:val="16"/>
   </w:num>
   <w:num w:numId="7">
     <w:abstractNumId w:val="1"/>
   </w:num>
   <w:num w:numId="8">
-    <w:abstractNumId w:val="15"/>
+    <w:abstractNumId w:val="18"/>
   </w:num>
   <w:num w:numId="9">
-    <w:abstractNumId w:val="6"/>
+    <w:abstractNumId w:val="9"/>
   </w:num>
   <w:num w:numId="10">
-    <w:abstractNumId w:val="7"/>
+    <w:abstractNumId w:val="10"/>
   </w:num>
   <w:num w:numId="11">
+    <w:abstractNumId w:val="17"/>
+  </w:num>
+  <w:num w:numId="12">
+    <w:abstractNumId w:val="12"/>
+  </w:num>
+  <w:num w:numId="13">
     <w:abstractNumId w:val="14"/>
   </w:num>
-  <w:num w:numId="12">
-    <w:abstractNumId w:val="9"/>
-  </w:num>
-  <w:num w:numId="13">
-    <w:abstractNumId w:val="11"/>
-  </w:num>
   <w:num w:numId="14">
-    <w:abstractNumId w:val="12"/>
+    <w:abstractNumId w:val="15"/>
   </w:num>
   <w:num w:numId="15">
     <w:abstractNumId w:val="3"/>
   </w:num>
   <w:num w:numId="16">
-    <w:abstractNumId w:val="8"/>
+    <w:abstractNumId w:val="11"/>
+  </w:num>
+  <w:num w:numId="17">
+    <w:abstractNumId w:val="5"/>
+    <w:lvlOverride w:ilvl="0">
+      <w:startOverride w:val="1"/>
+    </w:lvlOverride>
+    <w:lvlOverride w:ilvl="1">
+      <w:startOverride w:val="1"/>
+    </w:lvlOverride>
+    <w:lvlOverride w:ilvl="2">
+      <w:startOverride w:val="1"/>
+    </w:lvlOverride>
+    <w:lvlOverride w:ilvl="3">
+      <w:startOverride w:val="1"/>
+    </w:lvlOverride>
+    <w:lvlOverride w:ilvl="4">
+      <w:startOverride w:val="1"/>
+    </w:lvlOverride>
+    <w:lvlOverride w:ilvl="5">
+      <w:startOverride w:val="1"/>
+    </w:lvlOverride>
+    <w:lvlOverride w:ilvl="6">
+      <w:startOverride w:val="1"/>
+    </w:lvlOverride>
+    <w:lvlOverride w:ilvl="7">
+      <w:startOverride w:val="1"/>
+    </w:lvlOverride>
+    <w:lvlOverride w:ilvl="8">
+      <w:startOverride w:val="1"/>
+    </w:lvlOverride>
+  </w:num>
+  <w:num w:numId="18">
+    <w:abstractNumId w:val="4"/>
+  </w:num>
+  <w:num w:numId="19">
+    <w:abstractNumId w:val="7"/>
   </w:num>
 </w:numbering>
 </file>
@@ -16813,7 +17497,7 @@
 </file>
 
 <file path=customXml/itemProps1.xml><?xml version="1.0" encoding="utf-8"?>
-<ds:datastoreItem xmlns:ds="http://schemas.openxmlformats.org/officeDocument/2006/customXml" ds:itemID="{0023B5FD-649D-464A-9BD6-8FA0B4068AA9}">
+<ds:datastoreItem xmlns:ds="http://schemas.openxmlformats.org/officeDocument/2006/customXml" ds:itemID="{9BB46774-097D-43C8-B3AD-60CF344848D2}">
   <ds:schemaRefs>
     <ds:schemaRef ds:uri="http://schemas.openxmlformats.org/officeDocument/2006/bibliography"/>
   </ds:schemaRefs>

</xml_diff>